<commit_message>
Updated physics and psifiaka electronica notes.
</commit_message>
<xml_diff>
--- a/Επαναληπτικές Σημειώσεις/Φυσική/Εξετάσεις [2024-25] Επανάληψη Φυσική.docx
+++ b/Επαναληπτικές Σημειώσεις/Φυσική/Εξετάσεις [2024-25] Επανάληψη Φυσική.docx
@@ -1,6 +1,6 @@
 
 <file path=word/document.xml><?xml version="1.0" encoding="utf-8"?>
-<w:document xmlns:wpc="http://schemas.microsoft.com/office/word/2010/wordprocessingCanvas" xmlns:cx="http://schemas.microsoft.com/office/drawing/2014/chartex" xmlns:cx1="http://schemas.microsoft.com/office/drawing/2015/9/8/chartex" xmlns:cx2="http://schemas.microsoft.com/office/drawing/2015/10/21/chartex" xmlns:cx3="http://schemas.microsoft.com/office/drawing/2016/5/9/chartex" xmlns:cx4="http://schemas.microsoft.com/office/drawing/2016/5/10/chartex" xmlns:cx5="http://schemas.microsoft.com/office/drawing/2016/5/11/chartex" xmlns:cx6="http://schemas.microsoft.com/office/drawing/2016/5/12/chartex" xmlns:cx7="http://schemas.microsoft.com/office/drawing/2016/5/13/chartex" xmlns:cx8="http://schemas.microsoft.com/office/drawing/2016/5/14/chartex" xmlns:mc="http://schemas.openxmlformats.org/markup-compatibility/2006" xmlns:aink="http://schemas.microsoft.com/office/drawing/2016/ink" xmlns:am3d="http://schemas.microsoft.com/office/drawing/2017/model3d" xmlns:o="urn:schemas-microsoft-com:office:office" xmlns:r="http://schemas.openxmlformats.org/officeDocument/2006/relationships" xmlns:m="http://schemas.openxmlformats.org/officeDocument/2006/math" xmlns:v="urn:schemas-microsoft-com:vml" xmlns:wp14="http://schemas.microsoft.com/office/word/2010/wordprocessingDrawing" xmlns:wp="http://schemas.openxmlformats.org/drawingml/2006/wordprocessingDrawing" xmlns:w10="urn:schemas-microsoft-com:office:word" xmlns:w="http://schemas.openxmlformats.org/wordprocessingml/2006/main" xmlns:w14="http://schemas.microsoft.com/office/word/2010/wordml" xmlns:w15="http://schemas.microsoft.com/office/word/2012/wordml" xmlns:w16cex="http://schemas.microsoft.com/office/word/2018/wordml/cex" xmlns:w16cid="http://schemas.microsoft.com/office/word/2016/wordml/cid" xmlns:w16="http://schemas.microsoft.com/office/word/2018/wordml" xmlns:w16sdtdh="http://schemas.microsoft.com/office/word/2020/wordml/sdtdatahash" xmlns:w16se="http://schemas.microsoft.com/office/word/2015/wordml/symex" xmlns:wpg="http://schemas.microsoft.com/office/word/2010/wordprocessingGroup" xmlns:wpi="http://schemas.microsoft.com/office/word/2010/wordprocessingInk" xmlns:wne="http://schemas.microsoft.com/office/word/2006/wordml" xmlns:wps="http://schemas.microsoft.com/office/word/2010/wordprocessingShape" mc:Ignorable="w14 w15 w16se w16cid w16 w16cex w16sdtdh wp14">
+<w:document xmlns:wpc="http://schemas.microsoft.com/office/word/2010/wordprocessingCanvas" xmlns:cx="http://schemas.microsoft.com/office/drawing/2014/chartex" xmlns:cx1="http://schemas.microsoft.com/office/drawing/2015/9/8/chartex" xmlns:cx2="http://schemas.microsoft.com/office/drawing/2015/10/21/chartex" xmlns:cx3="http://schemas.microsoft.com/office/drawing/2016/5/9/chartex" xmlns:cx4="http://schemas.microsoft.com/office/drawing/2016/5/10/chartex" xmlns:cx5="http://schemas.microsoft.com/office/drawing/2016/5/11/chartex" xmlns:cx6="http://schemas.microsoft.com/office/drawing/2016/5/12/chartex" xmlns:cx7="http://schemas.microsoft.com/office/drawing/2016/5/13/chartex" xmlns:cx8="http://schemas.microsoft.com/office/drawing/2016/5/14/chartex" xmlns:mc="http://schemas.openxmlformats.org/markup-compatibility/2006" xmlns:aink="http://schemas.microsoft.com/office/drawing/2016/ink" xmlns:am3d="http://schemas.microsoft.com/office/drawing/2017/model3d" xmlns:o="urn:schemas-microsoft-com:office:office" xmlns:oel="http://schemas.microsoft.com/office/2019/extlst" xmlns:r="http://schemas.openxmlformats.org/officeDocument/2006/relationships" xmlns:m="http://schemas.openxmlformats.org/officeDocument/2006/math" xmlns:v="urn:schemas-microsoft-com:vml" xmlns:wp14="http://schemas.microsoft.com/office/word/2010/wordprocessingDrawing" xmlns:wp="http://schemas.openxmlformats.org/drawingml/2006/wordprocessingDrawing" xmlns:w10="urn:schemas-microsoft-com:office:word" xmlns:w="http://schemas.openxmlformats.org/wordprocessingml/2006/main" xmlns:w14="http://schemas.microsoft.com/office/word/2010/wordml" xmlns:w15="http://schemas.microsoft.com/office/word/2012/wordml" xmlns:w16cex="http://schemas.microsoft.com/office/word/2018/wordml/cex" xmlns:w16cid="http://schemas.microsoft.com/office/word/2016/wordml/cid" xmlns:w16="http://schemas.microsoft.com/office/word/2018/wordml" xmlns:w16du="http://schemas.microsoft.com/office/word/2023/wordml/word16du" xmlns:w16sdtdh="http://schemas.microsoft.com/office/word/2020/wordml/sdtdatahash" xmlns:w16sdtfl="http://schemas.microsoft.com/office/word/2024/wordml/sdtformatlock" xmlns:w16se="http://schemas.microsoft.com/office/word/2015/wordml/symex" xmlns:wpg="http://schemas.microsoft.com/office/word/2010/wordprocessingGroup" xmlns:wpi="http://schemas.microsoft.com/office/word/2010/wordprocessingInk" xmlns:wne="http://schemas.microsoft.com/office/word/2006/wordml" xmlns:wps="http://schemas.microsoft.com/office/word/2010/wordprocessingShape" mc:Ignorable="w14 w15 w16se w16cid w16 w16cex w16sdtdh w16sdtfl w16du wp14">
   <w:body>
     <w:p>
       <w:pPr>
@@ -586,6 +586,130 @@
       </w:pPr>
       <w:r>
         <w:rPr>
+          <w:lang w:val="el-GR"/>
+        </w:rPr>
+        <w:t xml:space="preserve">Τ: Περίοδος (=πόση ώρα για να συμπληρωθεί ένας κύκλος). Μετριέται σε </w:t>
+      </w:r>
+      <m:oMath>
+        <m:r>
+          <w:rPr>
+            <w:rFonts w:ascii="Cambria Math" w:hAnsi="Cambria Math"/>
+            <w:lang w:val="el-GR"/>
+          </w:rPr>
+          <m:t>s</m:t>
+        </m:r>
+      </m:oMath>
+      <w:r>
+        <w:rPr>
+          <w:rFonts w:eastAsiaTheme="minorEastAsia"/>
+          <w:lang w:val="el-GR"/>
+        </w:rPr>
+        <w:t>.</w:t>
+      </w:r>
+    </w:p>
+    <w:p>
+      <w:pPr>
+        <w:rPr>
+          <w:lang w:val="el-GR"/>
+        </w:rPr>
+      </w:pPr>
+      <w:r>
+        <w:rPr>
+          <w:rFonts w:eastAsiaTheme="minorEastAsia"/>
+          <w:lang w:val="el-GR"/>
+        </w:rPr>
+        <w:t xml:space="preserve"> </w:t>
+      </w:r>
+      <m:oMath>
+        <m:r>
+          <w:rPr>
+            <w:rFonts w:ascii="Cambria Math" w:eastAsiaTheme="majorEastAsia" w:hAnsi="Cambria Math" w:cstheme="majorBidi"/>
+            <w:lang w:val="el-GR"/>
+          </w:rPr>
+          <m:t>Τ=</m:t>
+        </m:r>
+        <m:f>
+          <m:fPr>
+            <m:ctrlPr>
+              <w:rPr>
+                <w:rFonts w:ascii="Cambria Math" w:eastAsiaTheme="majorEastAsia" w:hAnsi="Cambria Math" w:cstheme="majorBidi"/>
+                <w:i/>
+                <w:lang w:val="el-GR"/>
+              </w:rPr>
+            </m:ctrlPr>
+          </m:fPr>
+          <m:num>
+            <m:r>
+              <w:rPr>
+                <w:rFonts w:ascii="Cambria Math" w:eastAsiaTheme="majorEastAsia" w:hAnsi="Cambria Math" w:cstheme="majorBidi"/>
+                <w:lang w:val="el-GR"/>
+              </w:rPr>
+              <m:t>1</m:t>
+            </m:r>
+          </m:num>
+          <m:den>
+            <m:r>
+              <w:rPr>
+                <w:rFonts w:ascii="Cambria Math" w:eastAsiaTheme="majorEastAsia" w:hAnsi="Cambria Math" w:cstheme="majorBidi"/>
+              </w:rPr>
+              <m:t>f</m:t>
+            </m:r>
+          </m:den>
+        </m:f>
+      </m:oMath>
+      <w:r>
+        <w:rPr>
+          <w:rFonts w:eastAsiaTheme="minorEastAsia"/>
+          <w:lang w:val="el-GR"/>
+        </w:rPr>
+        <w:t xml:space="preserve">         </w:t>
+      </w:r>
+      <m:oMath>
+        <m:r>
+          <w:rPr>
+            <w:rFonts w:ascii="Cambria Math" w:eastAsiaTheme="majorEastAsia" w:hAnsi="Cambria Math" w:cstheme="majorBidi"/>
+            <w:lang w:val="el-GR"/>
+          </w:rPr>
+          <m:t>Τ=</m:t>
+        </m:r>
+        <m:f>
+          <m:fPr>
+            <m:ctrlPr>
+              <w:rPr>
+                <w:rFonts w:ascii="Cambria Math" w:eastAsiaTheme="majorEastAsia" w:hAnsi="Cambria Math" w:cstheme="majorBidi"/>
+                <w:i/>
+                <w:lang w:val="el-GR"/>
+              </w:rPr>
+            </m:ctrlPr>
+          </m:fPr>
+          <m:num>
+            <m:r>
+              <w:rPr>
+                <w:rFonts w:ascii="Cambria Math" w:eastAsiaTheme="majorEastAsia" w:hAnsi="Cambria Math" w:cstheme="majorBidi"/>
+                <w:lang w:val="el-GR"/>
+              </w:rPr>
+              <m:t>2π</m:t>
+            </m:r>
+          </m:num>
+          <m:den>
+            <m:r>
+              <w:rPr>
+                <w:rFonts w:ascii="Cambria Math" w:eastAsiaTheme="majorEastAsia" w:hAnsi="Cambria Math" w:cstheme="majorBidi"/>
+              </w:rPr>
+              <m:t>ω</m:t>
+            </m:r>
+          </m:den>
+        </m:f>
+      </m:oMath>
+    </w:p>
+    <w:p>
+      <w:pPr>
+        <w:rPr>
+          <w:lang w:val="el-GR"/>
+        </w:rPr>
+      </w:pPr>
+      <w:r>
+        <w:rPr>
           <w:lang w:val="en-US"/>
         </w:rPr>
         <w:t>U</w:t>
@@ -634,6 +758,13 @@
           </m:den>
         </m:f>
       </m:oMath>
+      <w:r>
+        <w:rPr>
+          <w:rFonts w:eastAsiaTheme="minorEastAsia"/>
+          <w:lang w:val="el-GR"/>
+        </w:rPr>
+        <w:t>.</w:t>
+      </w:r>
     </w:p>
     <w:p>
       <w:pPr>
@@ -678,7 +809,7 @@
       <w:pPr>
         <w:rPr>
           <w:rFonts w:eastAsiaTheme="majorEastAsia" w:cstheme="majorBidi"/>
-          <w:lang w:val="en-US"/>
+          <w:lang w:val="el-GR"/>
         </w:rPr>
       </w:pPr>
       <w:r>
@@ -720,6 +851,13 @@
           </m:den>
         </m:f>
       </m:oMath>
+      <w:r>
+        <w:rPr>
+          <w:rFonts w:eastAsiaTheme="minorEastAsia"/>
+          <w:lang w:val="el-GR"/>
+        </w:rPr>
+        <w:t>.</w:t>
+      </w:r>
     </w:p>
     <w:p>
       <w:pPr>
@@ -761,24 +899,18 @@
       <w:r>
         <w:rPr>
           <w:rFonts w:eastAsiaTheme="majorEastAsia" w:cstheme="majorBidi"/>
-          <w:lang w:val="en-US"/>
+          <w:lang w:val="el-GR"/>
         </w:rPr>
         <w:t xml:space="preserve">        </w:t>
       </w:r>
+      <w:bookmarkStart w:id="1" w:name="_Hlk197467511"/>
       <m:oMath>
         <m:r>
           <w:rPr>
             <w:rFonts w:ascii="Cambria Math" w:hAnsi="Cambria Math"/>
             <w:lang w:val="el-GR"/>
           </w:rPr>
-          <m:t>ω</m:t>
-        </m:r>
-        <m:r>
-          <w:rPr>
-            <w:rFonts w:ascii="Cambria Math" w:hAnsi="Cambria Math"/>
-            <w:lang w:val="el-GR"/>
-          </w:rPr>
-          <m:t>=</m:t>
+          <m:t>ω=</m:t>
         </m:r>
         <m:f>
           <m:fPr>
@@ -813,24 +945,18 @@
       <w:r>
         <w:rPr>
           <w:rFonts w:eastAsiaTheme="majorEastAsia" w:cstheme="majorBidi"/>
-          <w:lang w:val="en-US"/>
+          <w:lang w:val="el-GR"/>
         </w:rPr>
         <w:t xml:space="preserve">         </w:t>
       </w:r>
+      <w:bookmarkEnd w:id="1"/>
       <m:oMath>
         <m:r>
           <w:rPr>
             <w:rFonts w:ascii="Cambria Math" w:hAnsi="Cambria Math"/>
             <w:lang w:val="el-GR"/>
           </w:rPr>
-          <m:t>ω</m:t>
-        </m:r>
-        <m:r>
-          <w:rPr>
-            <w:rFonts w:ascii="Cambria Math" w:hAnsi="Cambria Math"/>
-            <w:lang w:val="el-GR"/>
-          </w:rPr>
-          <m:t>=</m:t>
+          <m:t>ω=</m:t>
         </m:r>
         <m:f>
           <m:fPr>
@@ -946,6 +1072,13 @@
           </m:den>
         </m:f>
       </m:oMath>
+      <w:r>
+        <w:rPr>
+          <w:rFonts w:eastAsiaTheme="majorEastAsia" w:cstheme="majorBidi"/>
+          <w:lang w:val="el-GR"/>
+        </w:rPr>
+        <w:t>.</w:t>
+      </w:r>
     </w:p>
     <w:p>
       <w:pPr>
@@ -996,14 +1129,7 @@
                     <w:rFonts w:ascii="Cambria Math" w:eastAsiaTheme="minorEastAsia" w:hAnsi="Cambria Math"/>
                     <w:lang w:val="en-US"/>
                   </w:rPr>
-                  <m:t xml:space="preserve">  </m:t>
-                </m:r>
-                <m:r>
-                  <w:rPr>
-                    <w:rFonts w:ascii="Cambria Math" w:eastAsiaTheme="minorEastAsia" w:hAnsi="Cambria Math"/>
-                    <w:lang w:val="en-US"/>
-                  </w:rPr>
-                  <m:t>U</m:t>
+                  <m:t xml:space="preserve">  U</m:t>
                 </m:r>
               </m:e>
               <m:sup>
@@ -1036,6 +1162,171 @@
           <w:lang w:val="el-GR"/>
         </w:rPr>
       </w:pPr>
+      <w:r>
+        <w:rPr>
+          <w:rFonts w:eastAsiaTheme="majorEastAsia" w:cstheme="majorBidi"/>
+        </w:rPr>
+        <w:t>f</w:t>
+      </w:r>
+      <w:r>
+        <w:rPr>
+          <w:rFonts w:eastAsiaTheme="majorEastAsia" w:cstheme="majorBidi"/>
+          <w:lang w:val="el-GR"/>
+        </w:rPr>
+        <w:t xml:space="preserve">: </w:t>
+      </w:r>
+      <w:r>
+        <w:rPr>
+          <w:rFonts w:eastAsiaTheme="majorEastAsia" w:cstheme="majorBidi"/>
+          <w:lang w:val="el-GR"/>
+        </w:rPr>
+        <w:t xml:space="preserve">Συχνότητα. Μετριέται σε </w:t>
+      </w:r>
+      <m:oMath>
+        <m:r>
+          <w:rPr>
+            <w:rFonts w:ascii="Cambria Math" w:eastAsiaTheme="majorEastAsia" w:hAnsi="Cambria Math" w:cstheme="majorBidi"/>
+            <w:lang w:val="el-GR"/>
+          </w:rPr>
+          <m:t>Hz</m:t>
+        </m:r>
+      </m:oMath>
+      <w:r>
+        <w:rPr>
+          <w:rFonts w:eastAsiaTheme="majorEastAsia" w:cstheme="majorBidi"/>
+          <w:lang w:val="el-GR"/>
+        </w:rPr>
+        <w:t>.</w:t>
+      </w:r>
+    </w:p>
+    <w:p>
+      <w:pPr>
+        <w:rPr>
+          <w:rFonts w:eastAsiaTheme="majorEastAsia" w:cstheme="majorBidi"/>
+          <w:lang w:val="el-GR"/>
+        </w:rPr>
+      </w:pPr>
+      <m:oMath>
+        <m:r>
+          <w:rPr>
+            <w:rFonts w:ascii="Cambria Math" w:eastAsiaTheme="majorEastAsia" w:hAnsi="Cambria Math" w:cstheme="majorBidi"/>
+            <w:lang w:val="el-GR"/>
+          </w:rPr>
+          <m:t>f=</m:t>
+        </m:r>
+        <m:f>
+          <m:fPr>
+            <m:ctrlPr>
+              <w:rPr>
+                <w:rFonts w:ascii="Cambria Math" w:eastAsiaTheme="majorEastAsia" w:hAnsi="Cambria Math" w:cstheme="majorBidi"/>
+                <w:i/>
+              </w:rPr>
+            </m:ctrlPr>
+          </m:fPr>
+          <m:num>
+            <m:r>
+              <w:rPr>
+                <w:rFonts w:ascii="Cambria Math" w:eastAsiaTheme="majorEastAsia" w:hAnsi="Cambria Math" w:cstheme="majorBidi"/>
+                <w:lang w:val="el-GR"/>
+              </w:rPr>
+              <m:t xml:space="preserve">    </m:t>
+            </m:r>
+            <m:r>
+              <w:rPr>
+                <w:rFonts w:ascii="Cambria Math" w:eastAsiaTheme="majorEastAsia" w:hAnsi="Cambria Math" w:cstheme="majorBidi"/>
+              </w:rPr>
+              <m:t>N</m:t>
+            </m:r>
+            <m:r>
+              <w:rPr>
+                <w:rFonts w:ascii="Cambria Math" w:eastAsiaTheme="majorEastAsia" w:hAnsi="Cambria Math" w:cstheme="majorBidi"/>
+                <w:lang w:val="el-GR"/>
+              </w:rPr>
+              <m:t>→</m:t>
+            </m:r>
+            <m:r>
+              <m:rPr>
+                <m:nor/>
+              </m:rPr>
+              <w:rPr>
+                <w:rFonts w:ascii="Cambria Math" w:eastAsiaTheme="majorEastAsia" w:hAnsi="Cambria Math" w:cstheme="majorBidi"/>
+                <w:lang w:val="el-GR"/>
+              </w:rPr>
+              <m:t>στροφές</m:t>
+            </m:r>
+          </m:num>
+          <m:den>
+            <m:r>
+              <w:rPr>
+                <w:rFonts w:ascii="Cambria Math" w:eastAsiaTheme="majorEastAsia" w:hAnsi="Cambria Math" w:cstheme="majorBidi"/>
+              </w:rPr>
+              <m:t>t</m:t>
+            </m:r>
+            <m:r>
+              <w:rPr>
+                <w:rFonts w:ascii="Cambria Math" w:eastAsiaTheme="majorEastAsia" w:hAnsi="Cambria Math" w:cstheme="majorBidi"/>
+                <w:lang w:val="el-GR"/>
+              </w:rPr>
+              <m:t>→</m:t>
+            </m:r>
+            <m:r>
+              <m:rPr>
+                <m:nor/>
+              </m:rPr>
+              <w:rPr>
+                <w:rFonts w:ascii="Cambria Math" w:eastAsiaTheme="majorEastAsia" w:hAnsi="Cambria Math" w:cstheme="majorBidi"/>
+                <w:lang w:val="el-GR"/>
+              </w:rPr>
+              <m:t>χρόνος</m:t>
+            </m:r>
+          </m:den>
+        </m:f>
+      </m:oMath>
+      <w:r>
+        <w:rPr>
+          <w:rFonts w:eastAsiaTheme="majorEastAsia" w:cstheme="majorBidi"/>
+          <w:lang w:val="el-GR"/>
+        </w:rPr>
+        <w:t xml:space="preserve">         </w:t>
+      </w:r>
+      <m:oMath>
+        <m:r>
+          <w:rPr>
+            <w:rFonts w:ascii="Cambria Math" w:eastAsiaTheme="majorEastAsia" w:hAnsi="Cambria Math" w:cstheme="majorBidi"/>
+            <w:lang w:val="el-GR"/>
+          </w:rPr>
+          <m:t>f=</m:t>
+        </m:r>
+        <m:f>
+          <m:fPr>
+            <m:ctrlPr>
+              <w:rPr>
+                <w:rFonts w:ascii="Cambria Math" w:eastAsiaTheme="majorEastAsia" w:hAnsi="Cambria Math" w:cstheme="majorBidi"/>
+                <w:i/>
+                <w:lang w:val="el-GR"/>
+              </w:rPr>
+            </m:ctrlPr>
+          </m:fPr>
+          <m:num>
+            <m:r>
+              <w:rPr>
+                <w:rFonts w:ascii="Cambria Math" w:eastAsiaTheme="majorEastAsia" w:hAnsi="Cambria Math" w:cstheme="majorBidi"/>
+                <w:lang w:val="el-GR"/>
+              </w:rPr>
+              <m:t>1</m:t>
+            </m:r>
+          </m:num>
+          <m:den>
+            <m:r>
+              <w:rPr>
+                <w:rFonts w:ascii="Cambria Math" w:eastAsiaTheme="majorEastAsia" w:hAnsi="Cambria Math" w:cstheme="majorBidi"/>
+                <w:lang w:val="el-GR"/>
+              </w:rPr>
+              <m:t>T</m:t>
+            </m:r>
+          </m:den>
+        </m:f>
+      </m:oMath>
       <w:r>
         <w:rPr>
           <w:rFonts w:eastAsiaTheme="majorEastAsia" w:cstheme="majorBidi"/>
@@ -2237,19 +2528,220 @@
       <w:r>
         <w:rPr>
           <w:rFonts w:eastAsiaTheme="minorEastAsia"/>
+          <w:lang w:val="el-GR"/>
+        </w:rPr>
+        <w:t xml:space="preserve"> </w:t>
+      </w:r>
+      <m:oMath>
+        <m:d>
+          <m:dPr>
+            <m:begChr m:val="|"/>
+            <m:endChr m:val="|"/>
+            <m:ctrlPr>
+              <w:rPr>
+                <w:rFonts w:ascii="Cambria Math" w:hAnsi="Cambria Math"/>
+                <w:i/>
+                <w:lang w:val="en-US"/>
+              </w:rPr>
+            </m:ctrlPr>
+          </m:dPr>
+          <m:e>
+            <m:acc>
+              <m:accPr>
+                <m:chr m:val="⃗"/>
+                <m:ctrlPr>
+                  <w:rPr>
+                    <w:rFonts w:ascii="Cambria Math" w:hAnsi="Cambria Math"/>
+                    <w:i/>
+                    <w:lang w:val="en-US"/>
+                  </w:rPr>
+                </m:ctrlPr>
+              </m:accPr>
+              <m:e>
+                <m:r>
+                  <w:rPr>
+                    <w:rFonts w:ascii="Cambria Math" w:hAnsi="Cambria Math"/>
+                    <w:lang w:val="en-US"/>
+                  </w:rPr>
+                  <m:t>Tx</m:t>
+                </m:r>
+              </m:e>
+            </m:acc>
+          </m:e>
+        </m:d>
+        <m:r>
+          <w:rPr>
+            <w:rFonts w:ascii="Cambria Math" w:hAnsi="Cambria Math"/>
+            <w:lang w:val="el-GR"/>
+          </w:rPr>
+          <m:t>=ημφ⋅</m:t>
+        </m:r>
+        <m:d>
+          <m:dPr>
+            <m:begChr m:val="|"/>
+            <m:endChr m:val="|"/>
+            <m:ctrlPr>
+              <w:rPr>
+                <w:rFonts w:ascii="Cambria Math" w:hAnsi="Cambria Math"/>
+                <w:i/>
+                <w:lang w:val="el-GR"/>
+              </w:rPr>
+            </m:ctrlPr>
+          </m:dPr>
+          <m:e>
+            <m:acc>
+              <m:accPr>
+                <m:chr m:val="⃗"/>
+                <m:ctrlPr>
+                  <w:rPr>
+                    <w:rFonts w:ascii="Cambria Math" w:hAnsi="Cambria Math"/>
+                    <w:i/>
+                    <w:lang w:val="el-GR"/>
+                  </w:rPr>
+                </m:ctrlPr>
+              </m:accPr>
+              <m:e>
+                <m:r>
+                  <w:rPr>
+                    <w:rFonts w:ascii="Cambria Math" w:hAnsi="Cambria Math"/>
+                    <w:lang w:val="el-GR"/>
+                  </w:rPr>
+                  <m:t>Τ</m:t>
+                </m:r>
+              </m:e>
+            </m:acc>
+          </m:e>
+        </m:d>
+        <m:r>
+          <m:rPr>
+            <m:sty m:val="p"/>
+          </m:rPr>
+          <w:rPr>
+            <w:rFonts w:ascii="Cambria Math" w:hAnsi="Cambria Math"/>
+            <w:lang w:val="el-GR"/>
+          </w:rPr>
+          <w:br/>
+        </m:r>
+      </m:oMath>
+      <w:r>
+        <w:rPr>
+          <w:rFonts w:eastAsiaTheme="minorEastAsia"/>
+          <w:lang w:val="el-GR"/>
+        </w:rPr>
+        <w:t xml:space="preserve"> </w:t>
+      </w:r>
+      <m:oMath>
+        <m:d>
+          <m:dPr>
+            <m:begChr m:val="|"/>
+            <m:endChr m:val="|"/>
+            <m:ctrlPr>
+              <w:rPr>
+                <w:rFonts w:ascii="Cambria Math" w:hAnsi="Cambria Math"/>
+                <w:i/>
+                <w:lang w:val="en-US"/>
+              </w:rPr>
+            </m:ctrlPr>
+          </m:dPr>
+          <m:e>
+            <m:acc>
+              <m:accPr>
+                <m:chr m:val="⃗"/>
+                <m:ctrlPr>
+                  <w:rPr>
+                    <w:rFonts w:ascii="Cambria Math" w:hAnsi="Cambria Math"/>
+                    <w:i/>
+                    <w:lang w:val="en-US"/>
+                  </w:rPr>
+                </m:ctrlPr>
+              </m:accPr>
+              <m:e>
+                <m:r>
+                  <w:rPr>
+                    <w:rFonts w:ascii="Cambria Math" w:hAnsi="Cambria Math"/>
+                    <w:lang w:val="en-US"/>
+                  </w:rPr>
+                  <m:t>Ty</m:t>
+                </m:r>
+              </m:e>
+            </m:acc>
+          </m:e>
+        </m:d>
+        <m:r>
+          <w:rPr>
+            <w:rFonts w:ascii="Cambria Math" w:hAnsi="Cambria Math"/>
+            <w:lang w:val="el-GR"/>
+          </w:rPr>
+          <m:t>=συνφ⋅</m:t>
+        </m:r>
+        <m:d>
+          <m:dPr>
+            <m:begChr m:val="|"/>
+            <m:endChr m:val="|"/>
+            <m:ctrlPr>
+              <w:rPr>
+                <w:rFonts w:ascii="Cambria Math" w:hAnsi="Cambria Math"/>
+                <w:i/>
+                <w:lang w:val="el-GR"/>
+              </w:rPr>
+            </m:ctrlPr>
+          </m:dPr>
+          <m:e>
+            <m:acc>
+              <m:accPr>
+                <m:chr m:val="⃗"/>
+                <m:ctrlPr>
+                  <w:rPr>
+                    <w:rFonts w:ascii="Cambria Math" w:hAnsi="Cambria Math"/>
+                    <w:i/>
+                    <w:lang w:val="el-GR"/>
+                  </w:rPr>
+                </m:ctrlPr>
+              </m:accPr>
+              <m:e>
+                <m:r>
+                  <w:rPr>
+                    <w:rFonts w:ascii="Cambria Math" w:hAnsi="Cambria Math"/>
+                    <w:lang w:val="el-GR"/>
+                  </w:rPr>
+                  <m:t>Τ</m:t>
+                </m:r>
+              </m:e>
+            </m:acc>
+          </m:e>
+        </m:d>
+      </m:oMath>
+      <w:r>
+        <w:rPr>
+          <w:rFonts w:eastAsiaTheme="minorEastAsia"/>
+          <w:lang w:val="el-GR"/>
+        </w:rPr>
+        <w:br/>
+      </w:r>
+    </w:p>
+    <w:p>
+      <w:pPr>
+        <w:rPr>
+          <w:rFonts w:eastAsiaTheme="minorEastAsia"/>
+          <w:lang w:val="el-GR"/>
+        </w:rPr>
+      </w:pPr>
+      <w:r>
+        <w:rPr>
+          <w:rFonts w:eastAsiaTheme="minorEastAsia"/>
           <w:noProof/>
           <w:lang w:val="el-GR"/>
         </w:rPr>
         <mc:AlternateContent>
           <mc:Choice Requires="wps">
             <w:drawing>
-              <wp:anchor distT="45720" distB="45720" distL="114300" distR="114300" simplePos="0" relativeHeight="251763712" behindDoc="0" locked="0" layoutInCell="1" allowOverlap="1" wp14:anchorId="21A17084" wp14:editId="67D3BFE5">
+              <wp:anchor distT="45720" distB="45720" distL="114300" distR="114300" simplePos="0" relativeHeight="251763712" behindDoc="0" locked="0" layoutInCell="1" allowOverlap="1" wp14:anchorId="21A17084" wp14:editId="1F3228EC">
                 <wp:simplePos x="0" y="0"/>
                 <wp:positionH relativeFrom="margin">
-                  <wp:posOffset>766445</wp:posOffset>
+                  <wp:posOffset>689610</wp:posOffset>
                 </wp:positionH>
                 <wp:positionV relativeFrom="paragraph">
-                  <wp:posOffset>2338070</wp:posOffset>
+                  <wp:posOffset>483012</wp:posOffset>
                 </wp:positionV>
                 <wp:extent cx="5229860" cy="1465580"/>
                 <wp:effectExtent l="0" t="0" r="27940" b="20320"/>
@@ -2358,14 +2850,7 @@
                                           <w:rFonts w:ascii="Cambria Math" w:hAnsi="Cambria Math"/>
                                           <w:lang w:val="el-GR"/>
                                         </w:rPr>
-                                        <m:t>⋅</m:t>
-                                      </m:r>
-                                      <m:r>
-                                        <w:rPr>
-                                          <w:rFonts w:ascii="Cambria Math" w:hAnsi="Cambria Math"/>
-                                          <w:lang w:val="el-GR"/>
-                                        </w:rPr>
-                                        <m:t>α</m:t>
+                                        <m:t>⋅α</m:t>
                                       </m:r>
                                     </m:oMath>
                                   </m:oMathPara>
@@ -2408,14 +2893,7 @@
                                           <w:rFonts w:ascii="Cambria Math" w:eastAsiaTheme="minorEastAsia" w:hAnsi="Cambria Math"/>
                                           <w:lang w:val="el-GR"/>
                                         </w:rPr>
-                                        <m:t>=</m:t>
-                                      </m:r>
-                                      <m:r>
-                                        <w:rPr>
-                                          <w:rFonts w:ascii="Cambria Math" w:eastAsiaTheme="minorEastAsia" w:hAnsi="Cambria Math"/>
-                                          <w:lang w:val="el-GR"/>
-                                        </w:rPr>
-                                        <m:t>0</m:t>
+                                        <m:t>=0</m:t>
                                       </m:r>
                                     </m:oMath>
                                   </m:oMathPara>
@@ -2449,14 +2927,7 @@
                                           <w:rFonts w:ascii="Cambria Math" w:hAnsi="Cambria Math"/>
                                           <w:lang w:val="el-GR"/>
                                         </w:rPr>
-                                        <m:t>ημφ</m:t>
-                                      </m:r>
-                                      <m:r>
-                                        <w:rPr>
-                                          <w:rFonts w:ascii="Cambria Math" w:hAnsi="Cambria Math"/>
-                                          <w:lang w:val="el-GR"/>
-                                        </w:rPr>
-                                        <m:t>⋅</m:t>
+                                        <m:t>ημφ⋅</m:t>
                                       </m:r>
                                       <m:d>
                                         <m:dPr>
@@ -2600,14 +3071,7 @@
                                           <w:rFonts w:ascii="Cambria Math" w:hAnsi="Cambria Math"/>
                                           <w:lang w:val="el-GR"/>
                                         </w:rPr>
-                                        <m:t>υνφ</m:t>
-                                      </m:r>
-                                      <m:r>
-                                        <w:rPr>
-                                          <w:rFonts w:ascii="Cambria Math" w:hAnsi="Cambria Math"/>
-                                          <w:lang w:val="el-GR"/>
-                                        </w:rPr>
-                                        <m:t>⋅</m:t>
+                                        <m:t>υνφ⋅</m:t>
                                       </m:r>
                                       <m:d>
                                         <m:dPr>
@@ -2691,14 +3155,7 @@
                                           <w:rFonts w:ascii="Cambria Math" w:hAnsi="Cambria Math"/>
                                           <w:lang w:val="el-GR"/>
                                         </w:rPr>
-                                        <m:t>ημφ</m:t>
-                                      </m:r>
-                                      <m:r>
-                                        <w:rPr>
-                                          <w:rFonts w:ascii="Cambria Math" w:hAnsi="Cambria Math"/>
-                                          <w:lang w:val="el-GR"/>
-                                        </w:rPr>
-                                        <m:t>⋅</m:t>
+                                        <m:t>ημφ⋅</m:t>
                                       </m:r>
                                       <m:d>
                                         <m:dPr>
@@ -2878,14 +3335,7 @@
                                           <w:rFonts w:ascii="Cambria Math" w:hAnsi="Cambria Math"/>
                                           <w:lang w:val="el-GR"/>
                                         </w:rPr>
-                                        <m:t>υνφ</m:t>
-                                      </m:r>
-                                      <m:r>
-                                        <w:rPr>
-                                          <w:rFonts w:ascii="Cambria Math" w:hAnsi="Cambria Math"/>
-                                          <w:lang w:val="el-GR"/>
-                                        </w:rPr>
-                                        <m:t>⋅</m:t>
+                                        <m:t>υνφ⋅</m:t>
                                       </m:r>
                                       <m:d>
                                         <m:dPr>
@@ -3047,7 +3497,11 @@
           </mc:Choice>
           <mc:Fallback>
             <w:pict>
-              <v:shape w14:anchorId="21A17084" id="Text Box 2" o:spid="_x0000_s1043" type="#_x0000_t202" style="position:absolute;margin-left:60.35pt;margin-top:184.1pt;width:411.8pt;height:115.4pt;z-index:251763712;visibility:visible;mso-wrap-style:square;mso-width-percent:0;mso-height-percent:0;mso-wrap-distance-left:9pt;mso-wrap-distance-top:3.6pt;mso-wrap-distance-right:9pt;mso-wrap-distance-bottom:3.6pt;mso-position-horizontal:absolute;mso-position-horizontal-relative:margin;mso-position-vertical:absolute;mso-position-vertical-relative:text;mso-width-percent:0;mso-height-percent:0;mso-width-relative:margin;mso-height-relative:margin;v-text-anchor:top" o:gfxdata="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" filled="f" strokecolor="white [3212]">
+              <v:shapetype w14:anchorId="21A17084" id="_x0000_t202" coordsize="21600,21600" o:spt="202" path="m,l,21600r21600,l21600,xe">
+                <v:stroke joinstyle="miter"/>
+                <v:path gradientshapeok="t" o:connecttype="rect"/>
+              </v:shapetype>
+              <v:shape id="Text Box 2" o:spid="_x0000_s1043" type="#_x0000_t202" style="position:absolute;margin-left:54.3pt;margin-top:38.05pt;width:411.8pt;height:115.4pt;z-index:251763712;visibility:visible;mso-wrap-style:square;mso-width-percent:0;mso-height-percent:0;mso-wrap-distance-left:9pt;mso-wrap-distance-top:3.6pt;mso-wrap-distance-right:9pt;mso-wrap-distance-bottom:3.6pt;mso-position-horizontal:absolute;mso-position-horizontal-relative:margin;mso-position-vertical:absolute;mso-position-vertical-relative:text;mso-width-percent:0;mso-height-percent:0;mso-width-relative:margin;mso-height-relative:margin;v-text-anchor:top" o:gfxdata="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" filled="f" strokecolor="white [3212]">
                 <v:textbox>
                   <w:txbxContent>
                     <w:tbl>
@@ -3124,14 +3578,7 @@
                                     <w:rFonts w:ascii="Cambria Math" w:hAnsi="Cambria Math"/>
                                     <w:lang w:val="el-GR"/>
                                   </w:rPr>
-                                  <m:t>⋅</m:t>
-                                </m:r>
-                                <m:r>
-                                  <w:rPr>
-                                    <w:rFonts w:ascii="Cambria Math" w:hAnsi="Cambria Math"/>
-                                    <w:lang w:val="el-GR"/>
-                                  </w:rPr>
-                                  <m:t>α</m:t>
+                                  <m:t>⋅α</m:t>
                                 </m:r>
                               </m:oMath>
                             </m:oMathPara>
@@ -3174,14 +3621,7 @@
                                     <w:rFonts w:ascii="Cambria Math" w:eastAsiaTheme="minorEastAsia" w:hAnsi="Cambria Math"/>
                                     <w:lang w:val="el-GR"/>
                                   </w:rPr>
-                                  <m:t>=</m:t>
-                                </m:r>
-                                <m:r>
-                                  <w:rPr>
-                                    <w:rFonts w:ascii="Cambria Math" w:eastAsiaTheme="minorEastAsia" w:hAnsi="Cambria Math"/>
-                                    <w:lang w:val="el-GR"/>
-                                  </w:rPr>
-                                  <m:t>0</m:t>
+                                  <m:t>=0</m:t>
                                 </m:r>
                               </m:oMath>
                             </m:oMathPara>
@@ -3215,14 +3655,7 @@
                                     <w:rFonts w:ascii="Cambria Math" w:hAnsi="Cambria Math"/>
                                     <w:lang w:val="el-GR"/>
                                   </w:rPr>
-                                  <m:t>ημφ</m:t>
-                                </m:r>
-                                <m:r>
-                                  <w:rPr>
-                                    <w:rFonts w:ascii="Cambria Math" w:hAnsi="Cambria Math"/>
-                                    <w:lang w:val="el-GR"/>
-                                  </w:rPr>
-                                  <m:t>⋅</m:t>
+                                  <m:t>ημφ⋅</m:t>
                                 </m:r>
                                 <m:d>
                                   <m:dPr>
@@ -3366,14 +3799,7 @@
                                     <w:rFonts w:ascii="Cambria Math" w:hAnsi="Cambria Math"/>
                                     <w:lang w:val="el-GR"/>
                                   </w:rPr>
-                                  <m:t>υνφ</m:t>
-                                </m:r>
-                                <m:r>
-                                  <w:rPr>
-                                    <w:rFonts w:ascii="Cambria Math" w:hAnsi="Cambria Math"/>
-                                    <w:lang w:val="el-GR"/>
-                                  </w:rPr>
-                                  <m:t>⋅</m:t>
+                                  <m:t>υνφ⋅</m:t>
                                 </m:r>
                                 <m:d>
                                   <m:dPr>
@@ -3457,14 +3883,7 @@
                                     <w:rFonts w:ascii="Cambria Math" w:hAnsi="Cambria Math"/>
                                     <w:lang w:val="el-GR"/>
                                   </w:rPr>
-                                  <m:t>ημφ</m:t>
-                                </m:r>
-                                <m:r>
-                                  <w:rPr>
-                                    <w:rFonts w:ascii="Cambria Math" w:hAnsi="Cambria Math"/>
-                                    <w:lang w:val="el-GR"/>
-                                  </w:rPr>
-                                  <m:t>⋅</m:t>
+                                  <m:t>ημφ⋅</m:t>
                                 </m:r>
                                 <m:d>
                                   <m:dPr>
@@ -3644,14 +4063,7 @@
                                     <w:rFonts w:ascii="Cambria Math" w:hAnsi="Cambria Math"/>
                                     <w:lang w:val="el-GR"/>
                                   </w:rPr>
-                                  <m:t>υνφ</m:t>
-                                </m:r>
-                                <m:r>
-                                  <w:rPr>
-                                    <w:rFonts w:ascii="Cambria Math" w:hAnsi="Cambria Math"/>
-                                    <w:lang w:val="el-GR"/>
-                                  </w:rPr>
-                                  <m:t>⋅</m:t>
+                                  <m:t>υνφ⋅</m:t>
                                 </m:r>
                                 <m:d>
                                   <m:dPr>
@@ -3807,52 +4219,89 @@
           <w:rFonts w:eastAsiaTheme="minorEastAsia"/>
           <w:lang w:val="el-GR"/>
         </w:rPr>
+        <w:t>Κόλπο Α:</w:t>
+      </w:r>
+      <w:r>
+        <w:rPr>
+          <w:rFonts w:eastAsiaTheme="minorEastAsia"/>
+          <w:lang w:val="el-GR"/>
+        </w:rPr>
+        <w:br/>
         <w:t xml:space="preserve"> </w:t>
       </w:r>
       <m:oMath>
-        <m:d>
-          <m:dPr>
-            <m:begChr m:val="|"/>
-            <m:endChr m:val="|"/>
+        <m:r>
+          <w:rPr>
+            <w:rFonts w:ascii="Cambria Math" w:eastAsiaTheme="minorEastAsia" w:hAnsi="Cambria Math"/>
+            <w:lang w:val="el-GR"/>
+          </w:rPr>
+          <m:t>ημφ=</m:t>
+        </m:r>
+        <m:f>
+          <m:fPr>
+            <m:type m:val="skw"/>
             <m:ctrlPr>
               <w:rPr>
-                <w:rFonts w:ascii="Cambria Math" w:hAnsi="Cambria Math"/>
+                <w:rFonts w:ascii="Cambria Math" w:eastAsiaTheme="minorEastAsia" w:hAnsi="Cambria Math"/>
                 <w:i/>
                 <w:lang w:val="en-US"/>
               </w:rPr>
             </m:ctrlPr>
-          </m:dPr>
-          <m:e>
-            <m:acc>
-              <m:accPr>
-                <m:chr m:val="⃗"/>
-                <m:ctrlPr>
-                  <w:rPr>
-                    <w:rFonts w:ascii="Cambria Math" w:hAnsi="Cambria Math"/>
-                    <w:i/>
-                    <w:lang w:val="en-US"/>
-                  </w:rPr>
-                </m:ctrlPr>
-              </m:accPr>
-              <m:e>
-                <m:r>
-                  <w:rPr>
-                    <w:rFonts w:ascii="Cambria Math" w:hAnsi="Cambria Math"/>
-                    <w:lang w:val="en-US"/>
-                  </w:rPr>
-                  <m:t>Tx</m:t>
-                </m:r>
-              </m:e>
-            </m:acc>
-          </m:e>
-        </m:d>
-        <m:r>
-          <w:rPr>
-            <w:rFonts w:ascii="Cambria Math" w:hAnsi="Cambria Math"/>
-            <w:lang w:val="el-GR"/>
-          </w:rPr>
-          <m:t>=</m:t>
-        </m:r>
+          </m:fPr>
+          <m:num>
+            <m:r>
+              <w:rPr>
+                <w:rFonts w:ascii="Cambria Math" w:eastAsiaTheme="minorEastAsia" w:hAnsi="Cambria Math"/>
+                <w:lang w:val="en-US"/>
+              </w:rPr>
+              <m:t>R</m:t>
+            </m:r>
+          </m:num>
+          <m:den>
+            <m:r>
+              <w:rPr>
+                <w:rFonts w:ascii="Cambria Math" w:eastAsiaTheme="minorEastAsia" w:hAnsi="Cambria Math"/>
+                <w:lang w:val="en-US"/>
+              </w:rPr>
+              <m:t>L</m:t>
+            </m:r>
+          </m:den>
+        </m:f>
+      </m:oMath>
+    </w:p>
+    <w:p>
+      <w:pPr>
+        <w:rPr>
+          <w:rFonts w:eastAsiaTheme="minorEastAsia"/>
+          <w:iCs/>
+          <w:lang w:val="el-GR"/>
+        </w:rPr>
+      </w:pPr>
+      <w:r>
+        <w:rPr>
+          <w:rFonts w:eastAsiaTheme="minorEastAsia"/>
+          <w:iCs/>
+          <w:lang w:val="el-GR"/>
+        </w:rPr>
+        <w:t>Κόλπο Β:</w:t>
+      </w:r>
+      <w:r>
+        <w:rPr>
+          <w:rFonts w:eastAsiaTheme="minorEastAsia"/>
+          <w:iCs/>
+          <w:lang w:val="el-GR"/>
+        </w:rPr>
+        <w:br/>
+      </w:r>
+      <w:r>
+        <w:rPr>
+          <w:rFonts w:eastAsiaTheme="minorEastAsia"/>
+          <w:i/>
+          <w:lang w:val="el-GR"/>
+        </w:rPr>
+        <w:t xml:space="preserve"> </w:t>
+      </w:r>
+      <m:oMath>
         <m:r>
           <w:rPr>
             <w:rFonts w:ascii="Cambria Math" w:hAnsi="Cambria Math"/>
@@ -3901,21 +4350,24 @@
             <w:rFonts w:ascii="Cambria Math" w:hAnsi="Cambria Math"/>
             <w:lang w:val="el-GR"/>
           </w:rPr>
-          <w:br/>
+          <m:t>=</m:t>
         </m:r>
-      </m:oMath>
-      <w:r>
-        <w:rPr>
-          <w:rFonts w:eastAsiaTheme="minorEastAsia"/>
-          <w:lang w:val="el-GR"/>
-        </w:rPr>
-        <w:t xml:space="preserve"> </w:t>
-      </w:r>
-      <m:oMath>
-        <m:d>
-          <m:dPr>
-            <m:begChr m:val="|"/>
-            <m:endChr m:val="|"/>
+        <m:r>
+          <w:rPr>
+            <w:rFonts w:ascii="Cambria Math" w:hAnsi="Cambria Math"/>
+            <w:lang w:val="en-US"/>
+          </w:rPr>
+          <m:t>m</m:t>
+        </m:r>
+        <m:r>
+          <w:rPr>
+            <w:rFonts w:ascii="Cambria Math" w:hAnsi="Cambria Math"/>
+            <w:lang w:val="el-GR"/>
+          </w:rPr>
+          <m:t>⋅</m:t>
+        </m:r>
+        <m:sSup>
+          <m:sSupPr>
             <m:ctrlPr>
               <w:rPr>
                 <w:rFonts w:ascii="Cambria Math" w:hAnsi="Cambria Math"/>
@@ -3923,42 +4375,83 @@
                 <w:lang w:val="en-US"/>
               </w:rPr>
             </m:ctrlPr>
-          </m:dPr>
+          </m:sSupPr>
           <m:e>
-            <m:acc>
-              <m:accPr>
-                <m:chr m:val="⃗"/>
-                <m:ctrlPr>
-                  <w:rPr>
-                    <w:rFonts w:ascii="Cambria Math" w:hAnsi="Cambria Math"/>
-                    <w:i/>
-                    <w:lang w:val="en-US"/>
-                  </w:rPr>
-                </m:ctrlPr>
-              </m:accPr>
-              <m:e>
-                <m:r>
-                  <w:rPr>
-                    <w:rFonts w:ascii="Cambria Math" w:hAnsi="Cambria Math"/>
-                    <w:lang w:val="en-US"/>
-                  </w:rPr>
-                  <m:t>Ty</m:t>
-                </m:r>
-              </m:e>
-            </m:acc>
+            <m:r>
+              <w:rPr>
+                <w:rFonts w:ascii="Cambria Math" w:hAnsi="Cambria Math"/>
+                <w:lang w:val="en-US"/>
+              </w:rPr>
+              <m:t>ω</m:t>
+            </m:r>
           </m:e>
-        </m:d>
-        <m:r>
-          <w:rPr>
-            <w:rFonts w:ascii="Cambria Math" w:hAnsi="Cambria Math"/>
-            <w:lang w:val="el-GR"/>
-          </w:rPr>
-          <m:t>=συνφ⋅</m:t>
-        </m:r>
-        <m:d>
-          <m:dPr>
-            <m:begChr m:val="|"/>
-            <m:endChr m:val="|"/>
+          <m:sup>
+            <m:r>
+              <w:rPr>
+                <w:rFonts w:ascii="Cambria Math" w:hAnsi="Cambria Math"/>
+                <w:lang w:val="el-GR"/>
+              </w:rPr>
+              <m:t>2</m:t>
+            </m:r>
+          </m:sup>
+        </m:sSup>
+        <m:sSup>
+          <m:sSupPr>
+            <m:ctrlPr>
+              <w:rPr>
+                <w:rFonts w:ascii="Cambria Math" w:hAnsi="Cambria Math"/>
+                <w:i/>
+                <w:lang w:val="en-US"/>
+              </w:rPr>
+            </m:ctrlPr>
+          </m:sSupPr>
+          <m:e>
+            <m:r>
+              <w:rPr>
+                <w:rFonts w:ascii="Cambria Math" w:hAnsi="Cambria Math"/>
+                <w:lang w:val="el-GR"/>
+              </w:rPr>
+              <m:t>⋅</m:t>
+            </m:r>
+            <m:r>
+              <w:rPr>
+                <w:rFonts w:ascii="Cambria Math" w:hAnsi="Cambria Math"/>
+                <w:lang w:val="en-US"/>
+              </w:rPr>
+              <m:t>R</m:t>
+            </m:r>
+          </m:e>
+          <m:sup>
+            <m:r>
+              <w:rPr>
+                <w:rFonts w:ascii="Cambria Math" w:hAnsi="Cambria Math"/>
+                <w:lang w:val="el-GR"/>
+              </w:rPr>
+              <m:t>2</m:t>
+            </m:r>
+          </m:sup>
+        </m:sSup>
+      </m:oMath>
+    </w:p>
+    <w:p>
+      <w:pPr>
+        <w:rPr>
+          <w:i/>
+          <w:lang w:val="el-GR"/>
+        </w:rPr>
+      </w:pPr>
+      <w:r>
+        <w:rPr>
+          <w:rFonts w:eastAsiaTheme="minorEastAsia"/>
+          <w:i/>
+          <w:lang w:val="el-GR"/>
+        </w:rPr>
+        <w:t xml:space="preserve"> </w:t>
+      </w:r>
+      <m:oMath>
+        <m:f>
+          <m:fPr>
+            <m:type m:val="skw"/>
             <m:ctrlPr>
               <w:rPr>
                 <w:rFonts w:ascii="Cambria Math" w:hAnsi="Cambria Math"/>
@@ -3966,80 +4459,12 @@
                 <w:lang w:val="el-GR"/>
               </w:rPr>
             </m:ctrlPr>
-          </m:dPr>
-          <m:e>
-            <m:acc>
-              <m:accPr>
-                <m:chr m:val="⃗"/>
-                <m:ctrlPr>
-                  <w:rPr>
-                    <w:rFonts w:ascii="Cambria Math" w:hAnsi="Cambria Math"/>
-                    <w:i/>
-                    <w:lang w:val="el-GR"/>
-                  </w:rPr>
-                </m:ctrlPr>
-              </m:accPr>
-              <m:e>
-                <m:r>
-                  <w:rPr>
-                    <w:rFonts w:ascii="Cambria Math" w:hAnsi="Cambria Math"/>
-                    <w:lang w:val="el-GR"/>
-                  </w:rPr>
-                  <m:t>Τ</m:t>
-                </m:r>
-              </m:e>
-            </m:acc>
-          </m:e>
-        </m:d>
-        <m:r>
-          <m:rPr>
-            <m:sty m:val="p"/>
-          </m:rPr>
-          <w:rPr>
-            <w:rFonts w:ascii="Cambria Math" w:eastAsiaTheme="minorEastAsia" w:hAnsi="Cambria Math"/>
-            <w:lang w:val="el-GR"/>
-          </w:rPr>
-          <w:tab/>
-        </m:r>
-      </m:oMath>
-      <w:r>
-        <w:rPr>
-          <w:rFonts w:eastAsiaTheme="minorEastAsia"/>
-          <w:lang w:val="el-GR"/>
-        </w:rPr>
-        <w:br/>
-      </w:r>
-      <w:r>
-        <w:rPr>
-          <w:rFonts w:eastAsiaTheme="minorEastAsia"/>
-          <w:lang w:val="el-GR"/>
-        </w:rPr>
-        <w:t xml:space="preserve"> </w:t>
-      </w:r>
-      <m:oMath>
-        <m:r>
-          <w:rPr>
-            <w:rFonts w:ascii="Cambria Math" w:eastAsiaTheme="minorEastAsia" w:hAnsi="Cambria Math"/>
-            <w:lang w:val="el-GR"/>
-          </w:rPr>
-          <m:t>ημφ=</m:t>
-        </m:r>
-        <m:f>
-          <m:fPr>
-            <m:type m:val="skw"/>
-            <m:ctrlPr>
-              <w:rPr>
-                <w:rFonts w:ascii="Cambria Math" w:eastAsiaTheme="minorEastAsia" w:hAnsi="Cambria Math"/>
-                <w:i/>
-                <w:lang w:val="en-US"/>
-              </w:rPr>
-            </m:ctrlPr>
           </m:fPr>
           <m:num>
             <m:r>
               <w:rPr>
-                <w:rFonts w:ascii="Cambria Math" w:eastAsiaTheme="minorEastAsia" w:hAnsi="Cambria Math"/>
-                <w:lang w:val="en-US"/>
+                <w:rFonts w:ascii="Cambria Math" w:hAnsi="Cambria Math"/>
+                <w:lang w:val="el-GR"/>
               </w:rPr>
               <m:t>R</m:t>
             </m:r>
@@ -4047,39 +4472,13 @@
           <m:den>
             <m:r>
               <w:rPr>
-                <w:rFonts w:ascii="Cambria Math" w:eastAsiaTheme="minorEastAsia" w:hAnsi="Cambria Math"/>
-                <w:lang w:val="en-US"/>
+                <w:rFonts w:ascii="Cambria Math" w:hAnsi="Cambria Math"/>
+                <w:lang w:val="el-GR"/>
               </w:rPr>
               <m:t>L</m:t>
             </m:r>
           </m:den>
         </m:f>
-      </m:oMath>
-    </w:p>
-    <w:p>
-      <w:pPr>
-        <w:rPr>
-          <w:rFonts w:eastAsiaTheme="minorEastAsia"/>
-          <w:i/>
-          <w:lang w:val="el-GR"/>
-        </w:rPr>
-      </w:pPr>
-      <w:r>
-        <w:rPr>
-          <w:rFonts w:eastAsiaTheme="minorEastAsia"/>
-          <w:i/>
-          <w:lang w:val="en-US"/>
-        </w:rPr>
-        <w:t xml:space="preserve"> </w:t>
-      </w:r>
-      <m:oMath>
-        <m:r>
-          <w:rPr>
-            <w:rFonts w:ascii="Cambria Math" w:hAnsi="Cambria Math"/>
-            <w:lang w:val="el-GR"/>
-          </w:rPr>
-          <m:t>ημφ</m:t>
-        </m:r>
         <m:r>
           <w:rPr>
             <w:rFonts w:ascii="Cambria Math" w:hAnsi="Cambria Math"/>
@@ -4210,181 +4609,11 @@
           </m:sup>
         </m:sSup>
       </m:oMath>
-    </w:p>
-    <w:p>
-      <w:pPr>
-        <w:rPr>
-          <w:i/>
-          <w:lang w:val="en-US"/>
-        </w:rPr>
-      </w:pPr>
       <w:r>
         <w:rPr>
           <w:rFonts w:eastAsiaTheme="minorEastAsia"/>
           <w:i/>
           <w:lang w:val="el-GR"/>
-        </w:rPr>
-        <w:t xml:space="preserve"> </w:t>
-      </w:r>
-      <m:oMath>
-        <m:f>
-          <m:fPr>
-            <m:type m:val="skw"/>
-            <m:ctrlPr>
-              <w:rPr>
-                <w:rFonts w:ascii="Cambria Math" w:hAnsi="Cambria Math"/>
-                <w:i/>
-                <w:lang w:val="el-GR"/>
-              </w:rPr>
-            </m:ctrlPr>
-          </m:fPr>
-          <m:num>
-            <m:r>
-              <w:rPr>
-                <w:rFonts w:ascii="Cambria Math" w:hAnsi="Cambria Math"/>
-                <w:lang w:val="el-GR"/>
-              </w:rPr>
-              <m:t>R</m:t>
-            </m:r>
-          </m:num>
-          <m:den>
-            <m:r>
-              <w:rPr>
-                <w:rFonts w:ascii="Cambria Math" w:hAnsi="Cambria Math"/>
-                <w:lang w:val="el-GR"/>
-              </w:rPr>
-              <m:t>L</m:t>
-            </m:r>
-          </m:den>
-        </m:f>
-        <m:r>
-          <w:rPr>
-            <w:rFonts w:ascii="Cambria Math" w:hAnsi="Cambria Math"/>
-            <w:lang w:val="en-US"/>
-          </w:rPr>
-          <m:t>⋅</m:t>
-        </m:r>
-        <m:d>
-          <m:dPr>
-            <m:begChr m:val="|"/>
-            <m:endChr m:val="|"/>
-            <m:ctrlPr>
-              <w:rPr>
-                <w:rFonts w:ascii="Cambria Math" w:hAnsi="Cambria Math"/>
-                <w:i/>
-                <w:lang w:val="el-GR"/>
-              </w:rPr>
-            </m:ctrlPr>
-          </m:dPr>
-          <m:e>
-            <m:acc>
-              <m:accPr>
-                <m:chr m:val="⃗"/>
-                <m:ctrlPr>
-                  <w:rPr>
-                    <w:rFonts w:ascii="Cambria Math" w:hAnsi="Cambria Math"/>
-                    <w:i/>
-                    <w:lang w:val="el-GR"/>
-                  </w:rPr>
-                </m:ctrlPr>
-              </m:accPr>
-              <m:e>
-                <m:r>
-                  <w:rPr>
-                    <w:rFonts w:ascii="Cambria Math" w:hAnsi="Cambria Math"/>
-                    <w:lang w:val="el-GR"/>
-                  </w:rPr>
-                  <m:t>Τ</m:t>
-                </m:r>
-              </m:e>
-            </m:acc>
-          </m:e>
-        </m:d>
-        <m:r>
-          <w:rPr>
-            <w:rFonts w:ascii="Cambria Math" w:hAnsi="Cambria Math"/>
-            <w:lang w:val="en-US"/>
-          </w:rPr>
-          <m:t>=</m:t>
-        </m:r>
-        <m:r>
-          <w:rPr>
-            <w:rFonts w:ascii="Cambria Math" w:hAnsi="Cambria Math"/>
-            <w:lang w:val="en-US"/>
-          </w:rPr>
-          <m:t>m</m:t>
-        </m:r>
-        <m:r>
-          <w:rPr>
-            <w:rFonts w:ascii="Cambria Math" w:hAnsi="Cambria Math"/>
-            <w:lang w:val="en-US"/>
-          </w:rPr>
-          <m:t>⋅</m:t>
-        </m:r>
-        <m:sSup>
-          <m:sSupPr>
-            <m:ctrlPr>
-              <w:rPr>
-                <w:rFonts w:ascii="Cambria Math" w:hAnsi="Cambria Math"/>
-                <w:i/>
-                <w:lang w:val="en-US"/>
-              </w:rPr>
-            </m:ctrlPr>
-          </m:sSupPr>
-          <m:e>
-            <m:r>
-              <w:rPr>
-                <w:rFonts w:ascii="Cambria Math" w:hAnsi="Cambria Math"/>
-                <w:lang w:val="en-US"/>
-              </w:rPr>
-              <m:t>ω</m:t>
-            </m:r>
-          </m:e>
-          <m:sup>
-            <m:r>
-              <w:rPr>
-                <w:rFonts w:ascii="Cambria Math" w:hAnsi="Cambria Math"/>
-                <w:lang w:val="en-US"/>
-              </w:rPr>
-              <m:t>2</m:t>
-            </m:r>
-          </m:sup>
-        </m:sSup>
-        <m:sSup>
-          <m:sSupPr>
-            <m:ctrlPr>
-              <w:rPr>
-                <w:rFonts w:ascii="Cambria Math" w:hAnsi="Cambria Math"/>
-                <w:i/>
-                <w:lang w:val="en-US"/>
-              </w:rPr>
-            </m:ctrlPr>
-          </m:sSupPr>
-          <m:e>
-            <m:r>
-              <w:rPr>
-                <w:rFonts w:ascii="Cambria Math" w:hAnsi="Cambria Math"/>
-                <w:lang w:val="en-US"/>
-              </w:rPr>
-              <m:t>⋅R</m:t>
-            </m:r>
-          </m:e>
-          <m:sup>
-            <m:r>
-              <w:rPr>
-                <w:rFonts w:ascii="Cambria Math" w:hAnsi="Cambria Math"/>
-                <w:lang w:val="en-US"/>
-              </w:rPr>
-              <m:t>2</m:t>
-            </m:r>
-          </m:sup>
-        </m:sSup>
-      </m:oMath>
-      <w:r>
-        <w:rPr>
-          <w:rFonts w:eastAsiaTheme="minorEastAsia"/>
-          <w:i/>
-          <w:lang w:val="en-US"/>
         </w:rPr>
         <w:br/>
         <w:t xml:space="preserve"> </w:t>
@@ -4429,7 +4658,7 @@
         <m:r>
           <w:rPr>
             <w:rFonts w:ascii="Cambria Math" w:hAnsi="Cambria Math"/>
-            <w:lang w:val="en-US"/>
+            <w:lang w:val="el-GR"/>
           </w:rPr>
           <m:t>=</m:t>
         </m:r>
@@ -4443,7 +4672,7 @@
         <m:r>
           <w:rPr>
             <w:rFonts w:ascii="Cambria Math" w:hAnsi="Cambria Math"/>
-            <w:lang w:val="en-US"/>
+            <w:lang w:val="el-GR"/>
           </w:rPr>
           <m:t>⋅</m:t>
         </m:r>
@@ -4470,7 +4699,7 @@
             <m:r>
               <w:rPr>
                 <w:rFonts w:ascii="Cambria Math" w:hAnsi="Cambria Math"/>
-                <w:lang w:val="en-US"/>
+                <w:lang w:val="el-GR"/>
               </w:rPr>
               <m:t>2</m:t>
             </m:r>
@@ -4479,7 +4708,7 @@
         <m:r>
           <w:rPr>
             <w:rFonts w:ascii="Cambria Math" w:hAnsi="Cambria Math"/>
-            <w:lang w:val="en-US"/>
+            <w:lang w:val="el-GR"/>
           </w:rPr>
           <m:t>⋅</m:t>
         </m:r>
@@ -4493,7 +4722,7 @@
         <m:r>
           <w:rPr>
             <w:rFonts w:ascii="Cambria Math" w:hAnsi="Cambria Math"/>
-            <w:lang w:val="en-US"/>
+            <w:lang w:val="el-GR"/>
           </w:rPr>
           <m:t>⋅</m:t>
         </m:r>
@@ -4511,19 +4740,302 @@
         <w:rPr>
           <w:rFonts w:eastAsiaTheme="minorEastAsia"/>
           <w:i/>
-          <w:lang w:val="en-US"/>
+          <w:lang w:val="el-GR"/>
         </w:rPr>
       </w:pPr>
     </w:p>
     <w:p>
       <w:pPr>
         <w:rPr>
-          <w:lang w:val="en-US"/>
+          <w:lang w:val="el-GR"/>
         </w:rPr>
       </w:pPr>
       <w:r>
         <w:rPr>
-          <w:lang w:val="en-US"/>
+          <w:lang w:val="el-GR"/>
+        </w:rPr>
+        <w:t>Κόλπο Γ:</w:t>
+      </w:r>
+      <w:r>
+        <w:rPr>
+          <w:lang w:val="el-GR"/>
+        </w:rPr>
+        <w:br/>
+      </w:r>
+      <m:oMath>
+        <m:f>
+          <m:fPr>
+            <m:ctrlPr>
+              <w:rPr>
+                <w:rFonts w:ascii="Cambria Math" w:hAnsi="Cambria Math"/>
+                <w:i/>
+                <w:sz w:val="28"/>
+                <w:szCs w:val="28"/>
+                <w:lang w:val="el-GR"/>
+              </w:rPr>
+            </m:ctrlPr>
+          </m:fPr>
+          <m:num>
+            <m:r>
+              <w:rPr>
+                <w:rFonts w:ascii="Cambria Math" w:hAnsi="Cambria Math"/>
+                <w:sz w:val="28"/>
+                <w:szCs w:val="28"/>
+                <w:lang w:val="el-GR"/>
+              </w:rPr>
+              <m:t>ημφ⋅</m:t>
+            </m:r>
+            <m:d>
+              <m:dPr>
+                <m:begChr m:val="|"/>
+                <m:endChr m:val="|"/>
+                <m:ctrlPr>
+                  <w:rPr>
+                    <w:rFonts w:ascii="Cambria Math" w:hAnsi="Cambria Math"/>
+                    <w:i/>
+                    <w:sz w:val="28"/>
+                    <w:szCs w:val="28"/>
+                    <w:lang w:val="el-GR"/>
+                  </w:rPr>
+                </m:ctrlPr>
+              </m:dPr>
+              <m:e>
+                <m:acc>
+                  <m:accPr>
+                    <m:chr m:val="⃗"/>
+                    <m:ctrlPr>
+                      <w:rPr>
+                        <w:rFonts w:ascii="Cambria Math" w:hAnsi="Cambria Math"/>
+                        <w:i/>
+                        <w:sz w:val="28"/>
+                        <w:szCs w:val="28"/>
+                        <w:lang w:val="el-GR"/>
+                      </w:rPr>
+                    </m:ctrlPr>
+                  </m:accPr>
+                  <m:e>
+                    <m:r>
+                      <w:rPr>
+                        <w:rFonts w:ascii="Cambria Math" w:hAnsi="Cambria Math"/>
+                        <w:sz w:val="28"/>
+                        <w:szCs w:val="28"/>
+                        <w:lang w:val="el-GR"/>
+                      </w:rPr>
+                      <m:t>Τ</m:t>
+                    </m:r>
+                  </m:e>
+                </m:acc>
+              </m:e>
+            </m:d>
+          </m:num>
+          <m:den>
+            <m:r>
+              <w:rPr>
+                <w:rFonts w:ascii="Cambria Math" w:hAnsi="Cambria Math"/>
+                <w:sz w:val="28"/>
+                <w:szCs w:val="28"/>
+                <w:lang w:val="el-GR"/>
+              </w:rPr>
+              <m:t>συνφ⋅</m:t>
+            </m:r>
+            <m:d>
+              <m:dPr>
+                <m:begChr m:val="|"/>
+                <m:endChr m:val="|"/>
+                <m:ctrlPr>
+                  <w:rPr>
+                    <w:rFonts w:ascii="Cambria Math" w:hAnsi="Cambria Math"/>
+                    <w:i/>
+                    <w:sz w:val="28"/>
+                    <w:szCs w:val="28"/>
+                    <w:lang w:val="el-GR"/>
+                  </w:rPr>
+                </m:ctrlPr>
+              </m:dPr>
+              <m:e>
+                <m:acc>
+                  <m:accPr>
+                    <m:chr m:val="⃗"/>
+                    <m:ctrlPr>
+                      <w:rPr>
+                        <w:rFonts w:ascii="Cambria Math" w:hAnsi="Cambria Math"/>
+                        <w:i/>
+                        <w:sz w:val="28"/>
+                        <w:szCs w:val="28"/>
+                        <w:lang w:val="el-GR"/>
+                      </w:rPr>
+                    </m:ctrlPr>
+                  </m:accPr>
+                  <m:e>
+                    <m:r>
+                      <w:rPr>
+                        <w:rFonts w:ascii="Cambria Math" w:hAnsi="Cambria Math"/>
+                        <w:sz w:val="28"/>
+                        <w:szCs w:val="28"/>
+                        <w:lang w:val="el-GR"/>
+                      </w:rPr>
+                      <m:t>Τ</m:t>
+                    </m:r>
+                  </m:e>
+                </m:acc>
+              </m:e>
+            </m:d>
+          </m:den>
+        </m:f>
+        <m:r>
+          <w:rPr>
+            <w:rFonts w:ascii="Cambria Math" w:hAnsi="Cambria Math"/>
+            <w:sz w:val="28"/>
+            <w:szCs w:val="28"/>
+            <w:lang w:val="el-GR"/>
+          </w:rPr>
+          <m:t>=</m:t>
+        </m:r>
+        <m:f>
+          <m:fPr>
+            <m:ctrlPr>
+              <w:rPr>
+                <w:rFonts w:ascii="Cambria Math" w:hAnsi="Cambria Math"/>
+                <w:i/>
+                <w:sz w:val="28"/>
+                <w:szCs w:val="28"/>
+                <w:lang w:val="el-GR"/>
+              </w:rPr>
+            </m:ctrlPr>
+          </m:fPr>
+          <m:num>
+            <m:r>
+              <w:rPr>
+                <w:rFonts w:ascii="Cambria Math" w:hAnsi="Cambria Math"/>
+                <w:sz w:val="28"/>
+                <w:szCs w:val="28"/>
+                <w:lang w:val="el-GR"/>
+              </w:rPr>
+              <m:t xml:space="preserve">   </m:t>
+            </m:r>
+            <m:f>
+              <m:fPr>
+                <m:ctrlPr>
+                  <w:rPr>
+                    <w:rFonts w:ascii="Cambria Math" w:hAnsi="Cambria Math"/>
+                    <w:i/>
+                    <w:sz w:val="28"/>
+                    <w:szCs w:val="28"/>
+                    <w:lang w:val="el-GR"/>
+                  </w:rPr>
+                </m:ctrlPr>
+              </m:fPr>
+              <m:num>
+                <m:r>
+                  <w:rPr>
+                    <w:rFonts w:ascii="Cambria Math" w:hAnsi="Cambria Math"/>
+                    <w:sz w:val="28"/>
+                    <w:szCs w:val="28"/>
+                    <w:lang w:val="en-US"/>
+                  </w:rPr>
+                  <m:t>m</m:t>
+                </m:r>
+                <m:r>
+                  <w:rPr>
+                    <w:rFonts w:ascii="Cambria Math" w:hAnsi="Cambria Math"/>
+                    <w:sz w:val="28"/>
+                    <w:szCs w:val="28"/>
+                    <w:lang w:val="el-GR"/>
+                  </w:rPr>
+                  <m:t>⋅</m:t>
+                </m:r>
+                <m:sSup>
+                  <m:sSupPr>
+                    <m:ctrlPr>
+                      <w:rPr>
+                        <w:rFonts w:ascii="Cambria Math" w:hAnsi="Cambria Math"/>
+                        <w:i/>
+                        <w:sz w:val="28"/>
+                        <w:szCs w:val="28"/>
+                        <w:lang w:val="en-US"/>
+                      </w:rPr>
+                    </m:ctrlPr>
+                  </m:sSupPr>
+                  <m:e>
+                    <m:r>
+                      <w:rPr>
+                        <w:rFonts w:ascii="Cambria Math" w:hAnsi="Cambria Math"/>
+                        <w:sz w:val="28"/>
+                        <w:szCs w:val="28"/>
+                        <w:lang w:val="en-US"/>
+                      </w:rPr>
+                      <m:t>U</m:t>
+                    </m:r>
+                  </m:e>
+                  <m:sup>
+                    <m:r>
+                      <w:rPr>
+                        <w:rFonts w:ascii="Cambria Math" w:hAnsi="Cambria Math"/>
+                        <w:sz w:val="28"/>
+                        <w:szCs w:val="28"/>
+                        <w:lang w:val="el-GR"/>
+                      </w:rPr>
+                      <m:t>2</m:t>
+                    </m:r>
+                  </m:sup>
+                </m:sSup>
+              </m:num>
+              <m:den>
+                <m:r>
+                  <w:rPr>
+                    <w:rFonts w:ascii="Cambria Math" w:hAnsi="Cambria Math"/>
+                    <w:sz w:val="28"/>
+                    <w:szCs w:val="28"/>
+                    <w:lang w:val="el-GR"/>
+                  </w:rPr>
+                  <m:t>R</m:t>
+                </m:r>
+              </m:den>
+            </m:f>
+            <m:r>
+              <w:rPr>
+                <w:rFonts w:ascii="Cambria Math" w:hAnsi="Cambria Math"/>
+                <w:sz w:val="28"/>
+                <w:szCs w:val="28"/>
+                <w:lang w:val="el-GR"/>
+              </w:rPr>
+              <m:t xml:space="preserve">   </m:t>
+            </m:r>
+          </m:num>
+          <m:den>
+            <m:r>
+              <w:rPr>
+                <w:rFonts w:ascii="Cambria Math" w:hAnsi="Cambria Math"/>
+                <w:sz w:val="28"/>
+                <w:szCs w:val="28"/>
+                <w:lang w:val="en-US"/>
+              </w:rPr>
+              <m:t>m</m:t>
+            </m:r>
+            <m:r>
+              <w:rPr>
+                <w:rFonts w:ascii="Cambria Math" w:hAnsi="Cambria Math"/>
+                <w:sz w:val="28"/>
+                <w:szCs w:val="28"/>
+                <w:lang w:val="el-GR"/>
+              </w:rPr>
+              <m:t>⋅</m:t>
+            </m:r>
+            <m:r>
+              <w:rPr>
+                <w:rFonts w:ascii="Cambria Math" w:hAnsi="Cambria Math"/>
+                <w:sz w:val="28"/>
+                <w:szCs w:val="28"/>
+                <w:lang w:val="en-US"/>
+              </w:rPr>
+              <m:t>g</m:t>
+            </m:r>
+          </m:den>
+        </m:f>
+      </m:oMath>
+      <w:r>
+        <w:rPr>
+          <w:lang w:val="el-GR"/>
         </w:rPr>
         <w:br w:type="page"/>
       </w:r>
@@ -4544,13 +5056,13 @@
         <mc:AlternateContent>
           <mc:Choice Requires="wpg">
             <w:drawing>
-              <wp:anchor distT="0" distB="0" distL="114300" distR="114300" simplePos="0" relativeHeight="251761664" behindDoc="0" locked="0" layoutInCell="1" allowOverlap="1" wp14:anchorId="0F7AD8CF" wp14:editId="1EAC73C2">
+              <wp:anchor distT="0" distB="0" distL="114300" distR="114300" simplePos="0" relativeHeight="251761664" behindDoc="0" locked="0" layoutInCell="1" allowOverlap="1" wp14:anchorId="0F7AD8CF" wp14:editId="5C9256F2">
                 <wp:simplePos x="0" y="0"/>
                 <wp:positionH relativeFrom="column">
-                  <wp:posOffset>2043430</wp:posOffset>
+                  <wp:posOffset>2040890</wp:posOffset>
                 </wp:positionH>
                 <wp:positionV relativeFrom="paragraph">
-                  <wp:posOffset>180340</wp:posOffset>
+                  <wp:posOffset>180975</wp:posOffset>
                 </wp:positionV>
                 <wp:extent cx="1373505" cy="2100580"/>
                 <wp:effectExtent l="0" t="19050" r="17145" b="13970"/>
@@ -4840,7 +5352,7 @@
                           <wps:cNvCnPr/>
                           <wps:spPr>
                             <a:xfrm rot="16200000" flipH="1" flipV="1">
-                              <a:off x="517525" y="504825"/>
+                              <a:off x="517398" y="504825"/>
                               <a:ext cx="337820" cy="0"/>
                             </a:xfrm>
                             <a:prstGeom prst="straightConnector1">
@@ -5041,7 +5553,7 @@
           </mc:Choice>
           <mc:Fallback>
             <w:pict>
-              <v:group w14:anchorId="0F7AD8CF" id="Group 33" o:spid="_x0000_s1044" style="position:absolute;margin-left:160.9pt;margin-top:14.2pt;width:108.15pt;height:165.4pt;z-index:251761664" coordsize="13735,21010" o:gfxdata="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">
+              <v:group w14:anchorId="0F7AD8CF" id="Group 33" o:spid="_x0000_s1044" style="position:absolute;margin-left:160.7pt;margin-top:14.25pt;width:108.15pt;height:165.4pt;z-index:251761664" coordsize="13735,21010" o:gfxdata="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">
                 <v:group id="Group 28" o:spid="_x0000_s1045" style="position:absolute;top:190;width:13735;height:20428" coordsize="13735,20427" o:gfxdata="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">
                   <v:group id="Group 21" o:spid="_x0000_s1046" style="position:absolute;top:2387;width:13735;height:15653" coordsize="13735,15652" o:gfxdata="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">
                     <v:oval id="Oval 18" o:spid="_x0000_s1047" style="position:absolute;top:918;width:13735;height:13735;visibility:visible;mso-wrap-style:square;v-text-anchor:middle" o:gfxdata="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" filled="f" strokecolor="#45b0e1 [1940]" strokeweight="1.5pt">
@@ -5054,6 +5566,10 @@
                       <v:stroke joinstyle="miter"/>
                     </v:oval>
                   </v:group>
+                  <v:shapetype id="_x0000_t32" coordsize="21600,21600" o:spt="32" o:oned="t" path="m,l21600,21600e" filled="f">
+                    <v:path arrowok="t" fillok="f" o:connecttype="none"/>
+                    <o:lock v:ext="edit" shapetype="t"/>
+                  </v:shapetype>
                   <v:shape id="Straight Arrow Connector 22" o:spid="_x0000_s1050" type="#_x0000_t32" style="position:absolute;left:5180;top:15367;width:3379;height:0;rotation:-90;flip:x;visibility:visible;mso-wrap-style:square" o:connectortype="straight" o:gfxdata="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" strokecolor="#4e95d9 [1631]" strokeweight="1.5pt">
                     <v:stroke endarrow="block" joinstyle="miter"/>
                   </v:shape>
@@ -5063,7 +5579,7 @@
                   <v:shape id="Straight Arrow Connector 26" o:spid="_x0000_s1052" type="#_x0000_t32" style="position:absolute;left:5169;top:1689;width:3378;height:0;rotation:-90;flip:x;visibility:visible;mso-wrap-style:square" o:connectortype="straight" o:gfxdata="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" strokecolor="#4e95d9 [1631]" strokeweight="1.5pt">
                     <v:stroke endarrow="block" joinstyle="miter"/>
                   </v:shape>
-                  <v:shape id="Straight Arrow Connector 27" o:spid="_x0000_s1053" type="#_x0000_t32" style="position:absolute;left:5175;top:5048;width:3378;height:0;rotation:-90;flip:x y;visibility:visible;mso-wrap-style:square" o:connectortype="straight" o:gfxdata="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" strokecolor="#d86dcb [1944]" strokeweight="1.5pt">
+                  <v:shape id="Straight Arrow Connector 27" o:spid="_x0000_s1053" type="#_x0000_t32" style="position:absolute;left:5174;top:5048;width:3378;height:0;rotation:-90;flip:x y;visibility:visible;mso-wrap-style:square" o:connectortype="straight" o:gfxdata="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" strokecolor="#d86dcb [1944]" strokeweight="1.5pt">
                     <v:stroke endarrow="block" joinstyle="miter"/>
                   </v:shape>
                 </v:group>
@@ -5241,16 +5757,12 @@
                     <w:rFonts w:ascii="Cambria Math" w:hAnsi="Cambria Math"/>
                     <w:lang w:val="en-US"/>
                   </w:rPr>
-                  <m:t>Fy=</m:t>
+                  <m:t>Fy=m⋅a</m:t>
                 </m:r>
                 <m:r>
-                  <w:rPr>
-                    <w:rFonts w:ascii="Cambria Math" w:hAnsi="Cambria Math"/>
-                    <w:lang w:val="en-US"/>
-                  </w:rPr>
-                  <m:t>m⋅a</m:t>
-                </m:r>
-                <m:r>
+                  <m:rPr>
+                    <m:sty m:val="p"/>
+                  </m:rPr>
                   <w:rPr>
                     <w:rFonts w:ascii="Cambria Math" w:hAnsi="Cambria Math"/>
                     <w:lang w:val="en-US"/>
@@ -5389,6 +5901,9 @@
                   </m:den>
                 </m:f>
                 <m:r>
+                  <m:rPr>
+                    <m:sty m:val="p"/>
+                  </m:rPr>
                   <w:rPr>
                     <w:rFonts w:ascii="Cambria Math" w:hAnsi="Cambria Math"/>
                     <w:lang w:val="el-GR"/>
@@ -5626,16 +6141,12 @@
                     <w:rFonts w:ascii="Cambria Math" w:hAnsi="Cambria Math"/>
                     <w:lang w:val="en-US"/>
                   </w:rPr>
-                  <m:t>Fy=</m:t>
+                  <m:t>Fy=m⋅a</m:t>
                 </m:r>
                 <m:r>
-                  <w:rPr>
-                    <w:rFonts w:ascii="Cambria Math" w:hAnsi="Cambria Math"/>
-                    <w:lang w:val="en-US"/>
-                  </w:rPr>
-                  <m:t>m⋅a</m:t>
-                </m:r>
-                <m:r>
+                  <m:rPr>
+                    <m:sty m:val="p"/>
+                  </m:rPr>
                   <w:rPr>
                     <w:rFonts w:ascii="Cambria Math" w:hAnsi="Cambria Math"/>
                     <w:lang w:val="en-US"/>
@@ -5789,6 +6300,9 @@
                   </m:den>
                 </m:f>
                 <m:r>
+                  <m:rPr>
+                    <m:sty m:val="p"/>
+                  </m:rPr>
                   <w:rPr>
                     <w:rFonts w:eastAsiaTheme="minorEastAsia"/>
                     <w:lang w:val="el-GR"/>
@@ -6032,6 +6546,9 @@
             <m:t>≤0</m:t>
           </m:r>
           <m:r>
+            <m:rPr>
+              <m:sty m:val="p"/>
+            </m:rPr>
             <w:rPr>
               <w:rFonts w:ascii="Cambria Math" w:hAnsi="Cambria Math"/>
               <w:lang w:val="el-GR"/>
@@ -6205,6 +6722,9 @@
       </w:r>
       <m:oMath>
         <m:r>
+          <m:rPr>
+            <m:sty m:val="p"/>
+          </m:rPr>
           <w:rPr>
             <w:rFonts w:ascii="Cambria Math" w:hAnsi="Cambria Math"/>
             <w:lang w:val="el-GR"/>
@@ -6323,6 +6843,9 @@
             <m:t>≤0</m:t>
           </m:r>
           <m:r>
+            <m:rPr>
+              <m:sty m:val="p"/>
+            </m:rPr>
             <w:rPr>
               <w:rFonts w:ascii="Cambria Math" w:eastAsiaTheme="minorEastAsia" w:hAnsi="Cambria Math"/>
               <w:lang w:val="el-GR"/>
@@ -6433,6 +6956,9 @@
             </m:den>
           </m:f>
           <m:r>
+            <m:rPr>
+              <m:sty m:val="p"/>
+            </m:rPr>
             <w:rPr>
               <w:rFonts w:ascii="Cambria Math" w:hAnsi="Cambria Math"/>
               <w:lang w:val="el-GR"/>
@@ -6453,21 +6979,7 @@
               <w:rFonts w:ascii="Cambria Math" w:hAnsi="Cambria Math"/>
               <w:lang w:val="el-GR"/>
             </w:rPr>
-            <m:t>⋅</m:t>
-          </m:r>
-          <m:r>
-            <w:rPr>
-              <w:rFonts w:ascii="Cambria Math" w:hAnsi="Cambria Math"/>
-              <w:lang w:val="el-GR"/>
-            </w:rPr>
-            <m:t>g</m:t>
-          </m:r>
-          <m:r>
-            <w:rPr>
-              <w:rFonts w:ascii="Cambria Math" w:hAnsi="Cambria Math"/>
-              <w:lang w:val="el-GR"/>
-            </w:rPr>
-            <m:t>⋅R</m:t>
+            <m:t>⋅g⋅R</m:t>
           </m:r>
           <m:r>
             <w:rPr>
@@ -6513,6 +7025,9 @@
             </m:sup>
           </m:sSup>
           <m:r>
+            <m:rPr>
+              <m:sty m:val="p"/>
+            </m:rPr>
             <w:rPr>
               <w:rFonts w:ascii="Cambria Math" w:hAnsi="Cambria Math"/>
               <w:lang w:val="el-GR"/>
@@ -6565,6 +7080,9 @@
             </m:sup>
           </m:sSup>
           <m:r>
+            <m:rPr>
+              <m:sty m:val="p"/>
+            </m:rPr>
             <w:rPr>
               <w:rFonts w:ascii="Cambria Math" w:hAnsi="Cambria Math"/>
               <w:lang w:val="el-GR"/>
@@ -6727,7 +7245,7 @@
           <w:lang w:val="el-GR"/>
         </w:rPr>
       </w:pPr>
-      <w:bookmarkStart w:id="1" w:name="_Toc197357914"/>
+      <w:bookmarkStart w:id="2" w:name="_Toc197357914"/>
       <w:r>
         <w:rPr>
           <w:lang w:val="el-GR"/>
@@ -6735,7 +7253,7 @@
         <w:lastRenderedPageBreak/>
         <w:t>Παγκόσμια Έλξη</w:t>
       </w:r>
-      <w:bookmarkEnd w:id="1"/>
+      <w:bookmarkEnd w:id="2"/>
     </w:p>
     <w:p>
       <w:pPr>
@@ -6761,7 +7279,7 @@
           <w:lang w:val="el-GR"/>
         </w:rPr>
       </w:pPr>
-      <w:bookmarkStart w:id="2" w:name="_Toc197357915"/>
+      <w:bookmarkStart w:id="3" w:name="_Toc197357915"/>
       <w:r>
         <w:rPr>
           <w:lang w:val="el-GR"/>
@@ -6769,7 +7287,7 @@
         <w:lastRenderedPageBreak/>
         <w:t>Ορμή</w:t>
       </w:r>
-      <w:bookmarkEnd w:id="2"/>
+      <w:bookmarkEnd w:id="3"/>
     </w:p>
     <w:p>
       <w:pPr>
@@ -6795,7 +7313,7 @@
           <w:lang w:val="el-GR"/>
         </w:rPr>
       </w:pPr>
-      <w:bookmarkStart w:id="3" w:name="_Toc197357916"/>
+      <w:bookmarkStart w:id="4" w:name="_Toc197357916"/>
       <w:r>
         <w:rPr>
           <w:lang w:val="el-GR"/>
@@ -6803,7 +7321,7 @@
         <w:lastRenderedPageBreak/>
         <w:t>Στατικός Ηλεκτρισμός</w:t>
       </w:r>
-      <w:bookmarkEnd w:id="3"/>
+      <w:bookmarkEnd w:id="4"/>
     </w:p>
     <w:p>
       <w:pPr>
@@ -11530,7 +12048,7 @@
           <w:lang w:val="el-GR"/>
         </w:rPr>
       </w:pPr>
-      <w:bookmarkStart w:id="4" w:name="_Toc197357917"/>
+      <w:bookmarkStart w:id="5" w:name="_Toc197357917"/>
       <w:r>
         <w:rPr>
           <w:lang w:val="el-GR"/>
@@ -11538,7 +12056,7 @@
         <w:lastRenderedPageBreak/>
         <w:t>Δυναμικός Ηλεκτρισμός</w:t>
       </w:r>
-      <w:bookmarkEnd w:id="4"/>
+      <w:bookmarkEnd w:id="5"/>
     </w:p>
     <w:p>
       <w:pPr>
@@ -16971,7 +17489,7 @@
 </file>
 
 <file path=word/endnotes.xml><?xml version="1.0" encoding="utf-8"?>
-<w:endnotes xmlns:wpc="http://schemas.microsoft.com/office/word/2010/wordprocessingCanvas" xmlns:cx="http://schemas.microsoft.com/office/drawing/2014/chartex" xmlns:cx1="http://schemas.microsoft.com/office/drawing/2015/9/8/chartex" xmlns:cx2="http://schemas.microsoft.com/office/drawing/2015/10/21/chartex" xmlns:cx3="http://schemas.microsoft.com/office/drawing/2016/5/9/chartex" xmlns:cx4="http://schemas.microsoft.com/office/drawing/2016/5/10/chartex" xmlns:cx5="http://schemas.microsoft.com/office/drawing/2016/5/11/chartex" xmlns:cx6="http://schemas.microsoft.com/office/drawing/2016/5/12/chartex" xmlns:cx7="http://schemas.microsoft.com/office/drawing/2016/5/13/chartex" xmlns:cx8="http://schemas.microsoft.com/office/drawing/2016/5/14/chartex" xmlns:mc="http://schemas.openxmlformats.org/markup-compatibility/2006" xmlns:aink="http://schemas.microsoft.com/office/drawing/2016/ink" xmlns:am3d="http://schemas.microsoft.com/office/drawing/2017/model3d" xmlns:o="urn:schemas-microsoft-com:office:office" xmlns:r="http://schemas.openxmlformats.org/officeDocument/2006/relationships" xmlns:m="http://schemas.openxmlformats.org/officeDocument/2006/math" xmlns:v="urn:schemas-microsoft-com:vml" xmlns:wp14="http://schemas.microsoft.com/office/word/2010/wordprocessingDrawing" xmlns:wp="http://schemas.openxmlformats.org/drawingml/2006/wordprocessingDrawing" xmlns:w10="urn:schemas-microsoft-com:office:word" xmlns:w="http://schemas.openxmlformats.org/wordprocessingml/2006/main" xmlns:w14="http://schemas.microsoft.com/office/word/2010/wordml" xmlns:w15="http://schemas.microsoft.com/office/word/2012/wordml" xmlns:w16cex="http://schemas.microsoft.com/office/word/2018/wordml/cex" xmlns:w16cid="http://schemas.microsoft.com/office/word/2016/wordml/cid" xmlns:w16="http://schemas.microsoft.com/office/word/2018/wordml" xmlns:w16sdtdh="http://schemas.microsoft.com/office/word/2020/wordml/sdtdatahash" xmlns:w16se="http://schemas.microsoft.com/office/word/2015/wordml/symex" xmlns:wpg="http://schemas.microsoft.com/office/word/2010/wordprocessingGroup" xmlns:wpi="http://schemas.microsoft.com/office/word/2010/wordprocessingInk" xmlns:wne="http://schemas.microsoft.com/office/word/2006/wordml" xmlns:wps="http://schemas.microsoft.com/office/word/2010/wordprocessingShape" mc:Ignorable="w14 w15 w16se w16cid w16 w16cex w16sdtdh wp14">
+<w:endnotes xmlns:wpc="http://schemas.microsoft.com/office/word/2010/wordprocessingCanvas" xmlns:cx="http://schemas.microsoft.com/office/drawing/2014/chartex" xmlns:cx1="http://schemas.microsoft.com/office/drawing/2015/9/8/chartex" xmlns:cx2="http://schemas.microsoft.com/office/drawing/2015/10/21/chartex" xmlns:cx3="http://schemas.microsoft.com/office/drawing/2016/5/9/chartex" xmlns:cx4="http://schemas.microsoft.com/office/drawing/2016/5/10/chartex" xmlns:cx5="http://schemas.microsoft.com/office/drawing/2016/5/11/chartex" xmlns:cx6="http://schemas.microsoft.com/office/drawing/2016/5/12/chartex" xmlns:cx7="http://schemas.microsoft.com/office/drawing/2016/5/13/chartex" xmlns:cx8="http://schemas.microsoft.com/office/drawing/2016/5/14/chartex" xmlns:mc="http://schemas.openxmlformats.org/markup-compatibility/2006" xmlns:aink="http://schemas.microsoft.com/office/drawing/2016/ink" xmlns:am3d="http://schemas.microsoft.com/office/drawing/2017/model3d" xmlns:o="urn:schemas-microsoft-com:office:office" xmlns:oel="http://schemas.microsoft.com/office/2019/extlst" xmlns:r="http://schemas.openxmlformats.org/officeDocument/2006/relationships" xmlns:m="http://schemas.openxmlformats.org/officeDocument/2006/math" xmlns:v="urn:schemas-microsoft-com:vml" xmlns:wp14="http://schemas.microsoft.com/office/word/2010/wordprocessingDrawing" xmlns:wp="http://schemas.openxmlformats.org/drawingml/2006/wordprocessingDrawing" xmlns:w10="urn:schemas-microsoft-com:office:word" xmlns:w="http://schemas.openxmlformats.org/wordprocessingml/2006/main" xmlns:w14="http://schemas.microsoft.com/office/word/2010/wordml" xmlns:w15="http://schemas.microsoft.com/office/word/2012/wordml" xmlns:w16cex="http://schemas.microsoft.com/office/word/2018/wordml/cex" xmlns:w16cid="http://schemas.microsoft.com/office/word/2016/wordml/cid" xmlns:w16="http://schemas.microsoft.com/office/word/2018/wordml" xmlns:w16du="http://schemas.microsoft.com/office/word/2023/wordml/word16du" xmlns:w16sdtdh="http://schemas.microsoft.com/office/word/2020/wordml/sdtdatahash" xmlns:w16sdtfl="http://schemas.microsoft.com/office/word/2024/wordml/sdtformatlock" xmlns:w16se="http://schemas.microsoft.com/office/word/2015/wordml/symex" xmlns:wpg="http://schemas.microsoft.com/office/word/2010/wordprocessingGroup" xmlns:wpi="http://schemas.microsoft.com/office/word/2010/wordprocessingInk" xmlns:wne="http://schemas.microsoft.com/office/word/2006/wordml" xmlns:wps="http://schemas.microsoft.com/office/word/2010/wordprocessingShape" mc:Ignorable="w14 w15 w16se w16cid w16 w16cex w16sdtdh w16sdtfl w16du wp14">
   <w:endnote w:type="separator" w:id="-1">
     <w:p>
       <w:pPr>
@@ -16996,7 +17514,7 @@
 </file>
 
 <file path=word/footer1.xml><?xml version="1.0" encoding="utf-8"?>
-<w:ftr xmlns:wpc="http://schemas.microsoft.com/office/word/2010/wordprocessingCanvas" xmlns:cx="http://schemas.microsoft.com/office/drawing/2014/chartex" xmlns:cx1="http://schemas.microsoft.com/office/drawing/2015/9/8/chartex" xmlns:cx2="http://schemas.microsoft.com/office/drawing/2015/10/21/chartex" xmlns:cx3="http://schemas.microsoft.com/office/drawing/2016/5/9/chartex" xmlns:cx4="http://schemas.microsoft.com/office/drawing/2016/5/10/chartex" xmlns:cx5="http://schemas.microsoft.com/office/drawing/2016/5/11/chartex" xmlns:cx6="http://schemas.microsoft.com/office/drawing/2016/5/12/chartex" xmlns:cx7="http://schemas.microsoft.com/office/drawing/2016/5/13/chartex" xmlns:cx8="http://schemas.microsoft.com/office/drawing/2016/5/14/chartex" xmlns:mc="http://schemas.openxmlformats.org/markup-compatibility/2006" xmlns:aink="http://schemas.microsoft.com/office/drawing/2016/ink" xmlns:am3d="http://schemas.microsoft.com/office/drawing/2017/model3d" xmlns:o="urn:schemas-microsoft-com:office:office" xmlns:r="http://schemas.openxmlformats.org/officeDocument/2006/relationships" xmlns:m="http://schemas.openxmlformats.org/officeDocument/2006/math" xmlns:v="urn:schemas-microsoft-com:vml" xmlns:wp14="http://schemas.microsoft.com/office/word/2010/wordprocessingDrawing" xmlns:wp="http://schemas.openxmlformats.org/drawingml/2006/wordprocessingDrawing" xmlns:w10="urn:schemas-microsoft-com:office:word" xmlns:w="http://schemas.openxmlformats.org/wordprocessingml/2006/main" xmlns:w14="http://schemas.microsoft.com/office/word/2010/wordml" xmlns:w15="http://schemas.microsoft.com/office/word/2012/wordml" xmlns:w16cex="http://schemas.microsoft.com/office/word/2018/wordml/cex" xmlns:w16cid="http://schemas.microsoft.com/office/word/2016/wordml/cid" xmlns:w16="http://schemas.microsoft.com/office/word/2018/wordml" xmlns:w16sdtdh="http://schemas.microsoft.com/office/word/2020/wordml/sdtdatahash" xmlns:w16se="http://schemas.microsoft.com/office/word/2015/wordml/symex" xmlns:wpg="http://schemas.microsoft.com/office/word/2010/wordprocessingGroup" xmlns:wpi="http://schemas.microsoft.com/office/word/2010/wordprocessingInk" xmlns:wne="http://schemas.microsoft.com/office/word/2006/wordml" xmlns:wps="http://schemas.microsoft.com/office/word/2010/wordprocessingShape" mc:Ignorable="w14 w15 w16se w16cid w16 w16cex w16sdtdh wp14">
+<w:ftr xmlns:wpc="http://schemas.microsoft.com/office/word/2010/wordprocessingCanvas" xmlns:cx="http://schemas.microsoft.com/office/drawing/2014/chartex" xmlns:cx1="http://schemas.microsoft.com/office/drawing/2015/9/8/chartex" xmlns:cx2="http://schemas.microsoft.com/office/drawing/2015/10/21/chartex" xmlns:cx3="http://schemas.microsoft.com/office/drawing/2016/5/9/chartex" xmlns:cx4="http://schemas.microsoft.com/office/drawing/2016/5/10/chartex" xmlns:cx5="http://schemas.microsoft.com/office/drawing/2016/5/11/chartex" xmlns:cx6="http://schemas.microsoft.com/office/drawing/2016/5/12/chartex" xmlns:cx7="http://schemas.microsoft.com/office/drawing/2016/5/13/chartex" xmlns:cx8="http://schemas.microsoft.com/office/drawing/2016/5/14/chartex" xmlns:mc="http://schemas.openxmlformats.org/markup-compatibility/2006" xmlns:aink="http://schemas.microsoft.com/office/drawing/2016/ink" xmlns:am3d="http://schemas.microsoft.com/office/drawing/2017/model3d" xmlns:o="urn:schemas-microsoft-com:office:office" xmlns:oel="http://schemas.microsoft.com/office/2019/extlst" xmlns:r="http://schemas.openxmlformats.org/officeDocument/2006/relationships" xmlns:m="http://schemas.openxmlformats.org/officeDocument/2006/math" xmlns:v="urn:schemas-microsoft-com:vml" xmlns:wp14="http://schemas.microsoft.com/office/word/2010/wordprocessingDrawing" xmlns:wp="http://schemas.openxmlformats.org/drawingml/2006/wordprocessingDrawing" xmlns:w10="urn:schemas-microsoft-com:office:word" xmlns:w="http://schemas.openxmlformats.org/wordprocessingml/2006/main" xmlns:w14="http://schemas.microsoft.com/office/word/2010/wordml" xmlns:w15="http://schemas.microsoft.com/office/word/2012/wordml" xmlns:w16cex="http://schemas.microsoft.com/office/word/2018/wordml/cex" xmlns:w16cid="http://schemas.microsoft.com/office/word/2016/wordml/cid" xmlns:w16="http://schemas.microsoft.com/office/word/2018/wordml" xmlns:w16du="http://schemas.microsoft.com/office/word/2023/wordml/word16du" xmlns:w16sdtdh="http://schemas.microsoft.com/office/word/2020/wordml/sdtdatahash" xmlns:w16sdtfl="http://schemas.microsoft.com/office/word/2024/wordml/sdtformatlock" xmlns:w16se="http://schemas.microsoft.com/office/word/2015/wordml/symex" xmlns:wpg="http://schemas.microsoft.com/office/word/2010/wordprocessingGroup" xmlns:wpi="http://schemas.microsoft.com/office/word/2010/wordprocessingInk" xmlns:wne="http://schemas.microsoft.com/office/word/2006/wordml" xmlns:wps="http://schemas.microsoft.com/office/word/2010/wordprocessingShape" mc:Ignorable="w14 w15 w16se w16cid w16 w16cex w16sdtdh w16sdtfl w16du wp14">
   <w:sdt>
     <w:sdtPr>
       <w:id w:val="-2135005010"/>
@@ -17005,7 +17523,6 @@
         <w:docPartUnique/>
       </w:docPartObj>
     </w:sdtPr>
-    <w:sdtEndPr/>
     <w:sdtContent>
       <w:sdt>
         <w:sdtPr>
@@ -17015,7 +17532,6 @@
             <w:docPartUnique/>
           </w:docPartObj>
         </w:sdtPr>
-        <w:sdtEndPr/>
         <w:sdtContent>
           <w:p>
             <w:pPr>
@@ -17141,7 +17657,7 @@
 </file>
 
 <file path=word/footnotes.xml><?xml version="1.0" encoding="utf-8"?>
-<w:footnotes xmlns:wpc="http://schemas.microsoft.com/office/word/2010/wordprocessingCanvas" xmlns:cx="http://schemas.microsoft.com/office/drawing/2014/chartex" xmlns:cx1="http://schemas.microsoft.com/office/drawing/2015/9/8/chartex" xmlns:cx2="http://schemas.microsoft.com/office/drawing/2015/10/21/chartex" xmlns:cx3="http://schemas.microsoft.com/office/drawing/2016/5/9/chartex" xmlns:cx4="http://schemas.microsoft.com/office/drawing/2016/5/10/chartex" xmlns:cx5="http://schemas.microsoft.com/office/drawing/2016/5/11/chartex" xmlns:cx6="http://schemas.microsoft.com/office/drawing/2016/5/12/chartex" xmlns:cx7="http://schemas.microsoft.com/office/drawing/2016/5/13/chartex" xmlns:cx8="http://schemas.microsoft.com/office/drawing/2016/5/14/chartex" xmlns:mc="http://schemas.openxmlformats.org/markup-compatibility/2006" xmlns:aink="http://schemas.microsoft.com/office/drawing/2016/ink" xmlns:am3d="http://schemas.microsoft.com/office/drawing/2017/model3d" xmlns:o="urn:schemas-microsoft-com:office:office" xmlns:r="http://schemas.openxmlformats.org/officeDocument/2006/relationships" xmlns:m="http://schemas.openxmlformats.org/officeDocument/2006/math" xmlns:v="urn:schemas-microsoft-com:vml" xmlns:wp14="http://schemas.microsoft.com/office/word/2010/wordprocessingDrawing" xmlns:wp="http://schemas.openxmlformats.org/drawingml/2006/wordprocessingDrawing" xmlns:w10="urn:schemas-microsoft-com:office:word" xmlns:w="http://schemas.openxmlformats.org/wordprocessingml/2006/main" xmlns:w14="http://schemas.microsoft.com/office/word/2010/wordml" xmlns:w15="http://schemas.microsoft.com/office/word/2012/wordml" xmlns:w16cex="http://schemas.microsoft.com/office/word/2018/wordml/cex" xmlns:w16cid="http://schemas.microsoft.com/office/word/2016/wordml/cid" xmlns:w16="http://schemas.microsoft.com/office/word/2018/wordml" xmlns:w16sdtdh="http://schemas.microsoft.com/office/word/2020/wordml/sdtdatahash" xmlns:w16se="http://schemas.microsoft.com/office/word/2015/wordml/symex" xmlns:wpg="http://schemas.microsoft.com/office/word/2010/wordprocessingGroup" xmlns:wpi="http://schemas.microsoft.com/office/word/2010/wordprocessingInk" xmlns:wne="http://schemas.microsoft.com/office/word/2006/wordml" xmlns:wps="http://schemas.microsoft.com/office/word/2010/wordprocessingShape" mc:Ignorable="w14 w15 w16se w16cid w16 w16cex w16sdtdh wp14">
+<w:footnotes xmlns:wpc="http://schemas.microsoft.com/office/word/2010/wordprocessingCanvas" xmlns:cx="http://schemas.microsoft.com/office/drawing/2014/chartex" xmlns:cx1="http://schemas.microsoft.com/office/drawing/2015/9/8/chartex" xmlns:cx2="http://schemas.microsoft.com/office/drawing/2015/10/21/chartex" xmlns:cx3="http://schemas.microsoft.com/office/drawing/2016/5/9/chartex" xmlns:cx4="http://schemas.microsoft.com/office/drawing/2016/5/10/chartex" xmlns:cx5="http://schemas.microsoft.com/office/drawing/2016/5/11/chartex" xmlns:cx6="http://schemas.microsoft.com/office/drawing/2016/5/12/chartex" xmlns:cx7="http://schemas.microsoft.com/office/drawing/2016/5/13/chartex" xmlns:cx8="http://schemas.microsoft.com/office/drawing/2016/5/14/chartex" xmlns:mc="http://schemas.openxmlformats.org/markup-compatibility/2006" xmlns:aink="http://schemas.microsoft.com/office/drawing/2016/ink" xmlns:am3d="http://schemas.microsoft.com/office/drawing/2017/model3d" xmlns:o="urn:schemas-microsoft-com:office:office" xmlns:oel="http://schemas.microsoft.com/office/2019/extlst" xmlns:r="http://schemas.openxmlformats.org/officeDocument/2006/relationships" xmlns:m="http://schemas.openxmlformats.org/officeDocument/2006/math" xmlns:v="urn:schemas-microsoft-com:vml" xmlns:wp14="http://schemas.microsoft.com/office/word/2010/wordprocessingDrawing" xmlns:wp="http://schemas.openxmlformats.org/drawingml/2006/wordprocessingDrawing" xmlns:w10="urn:schemas-microsoft-com:office:word" xmlns:w="http://schemas.openxmlformats.org/wordprocessingml/2006/main" xmlns:w14="http://schemas.microsoft.com/office/word/2010/wordml" xmlns:w15="http://schemas.microsoft.com/office/word/2012/wordml" xmlns:w16cex="http://schemas.microsoft.com/office/word/2018/wordml/cex" xmlns:w16cid="http://schemas.microsoft.com/office/word/2016/wordml/cid" xmlns:w16="http://schemas.microsoft.com/office/word/2018/wordml" xmlns:w16du="http://schemas.microsoft.com/office/word/2023/wordml/word16du" xmlns:w16sdtdh="http://schemas.microsoft.com/office/word/2020/wordml/sdtdatahash" xmlns:w16sdtfl="http://schemas.microsoft.com/office/word/2024/wordml/sdtformatlock" xmlns:w16se="http://schemas.microsoft.com/office/word/2015/wordml/symex" xmlns:wpg="http://schemas.microsoft.com/office/word/2010/wordprocessingGroup" xmlns:wpi="http://schemas.microsoft.com/office/word/2010/wordprocessingInk" xmlns:wne="http://schemas.microsoft.com/office/word/2006/wordml" xmlns:wps="http://schemas.microsoft.com/office/word/2010/wordprocessingShape" mc:Ignorable="w14 w15 w16se w16cid w16 w16cex w16sdtdh w16sdtfl w16du wp14">
   <w:footnote w:type="separator" w:id="-1">
     <w:p>
       <w:pPr>
@@ -17166,7 +17682,7 @@
 </file>
 
 <file path=word/numbering.xml><?xml version="1.0" encoding="utf-8"?>
-<w:numbering xmlns:wpc="http://schemas.microsoft.com/office/word/2010/wordprocessingCanvas" xmlns:cx="http://schemas.microsoft.com/office/drawing/2014/chartex" xmlns:cx1="http://schemas.microsoft.com/office/drawing/2015/9/8/chartex" xmlns:cx2="http://schemas.microsoft.com/office/drawing/2015/10/21/chartex" xmlns:cx3="http://schemas.microsoft.com/office/drawing/2016/5/9/chartex" xmlns:cx4="http://schemas.microsoft.com/office/drawing/2016/5/10/chartex" xmlns:cx5="http://schemas.microsoft.com/office/drawing/2016/5/11/chartex" xmlns:cx6="http://schemas.microsoft.com/office/drawing/2016/5/12/chartex" xmlns:cx7="http://schemas.microsoft.com/office/drawing/2016/5/13/chartex" xmlns:cx8="http://schemas.microsoft.com/office/drawing/2016/5/14/chartex" xmlns:mc="http://schemas.openxmlformats.org/markup-compatibility/2006" xmlns:aink="http://schemas.microsoft.com/office/drawing/2016/ink" xmlns:am3d="http://schemas.microsoft.com/office/drawing/2017/model3d" xmlns:o="urn:schemas-microsoft-com:office:office" xmlns:r="http://schemas.openxmlformats.org/officeDocument/2006/relationships" xmlns:m="http://schemas.openxmlformats.org/officeDocument/2006/math" xmlns:v="urn:schemas-microsoft-com:vml" xmlns:wp14="http://schemas.microsoft.com/office/word/2010/wordprocessingDrawing" xmlns:wp="http://schemas.openxmlformats.org/drawingml/2006/wordprocessingDrawing" xmlns:w10="urn:schemas-microsoft-com:office:word" xmlns:w="http://schemas.openxmlformats.org/wordprocessingml/2006/main" xmlns:w14="http://schemas.microsoft.com/office/word/2010/wordml" xmlns:w15="http://schemas.microsoft.com/office/word/2012/wordml" xmlns:w16cex="http://schemas.microsoft.com/office/word/2018/wordml/cex" xmlns:w16cid="http://schemas.microsoft.com/office/word/2016/wordml/cid" xmlns:w16="http://schemas.microsoft.com/office/word/2018/wordml" xmlns:w16sdtdh="http://schemas.microsoft.com/office/word/2020/wordml/sdtdatahash" xmlns:w16se="http://schemas.microsoft.com/office/word/2015/wordml/symex" xmlns:wpg="http://schemas.microsoft.com/office/word/2010/wordprocessingGroup" xmlns:wpi="http://schemas.microsoft.com/office/word/2010/wordprocessingInk" xmlns:wne="http://schemas.microsoft.com/office/word/2006/wordml" xmlns:wps="http://schemas.microsoft.com/office/word/2010/wordprocessingShape" mc:Ignorable="w14 w15 w16se w16cid w16 w16cex w16sdtdh wp14">
+<w:numbering xmlns:wpc="http://schemas.microsoft.com/office/word/2010/wordprocessingCanvas" xmlns:cx="http://schemas.microsoft.com/office/drawing/2014/chartex" xmlns:cx1="http://schemas.microsoft.com/office/drawing/2015/9/8/chartex" xmlns:cx2="http://schemas.microsoft.com/office/drawing/2015/10/21/chartex" xmlns:cx3="http://schemas.microsoft.com/office/drawing/2016/5/9/chartex" xmlns:cx4="http://schemas.microsoft.com/office/drawing/2016/5/10/chartex" xmlns:cx5="http://schemas.microsoft.com/office/drawing/2016/5/11/chartex" xmlns:cx6="http://schemas.microsoft.com/office/drawing/2016/5/12/chartex" xmlns:cx7="http://schemas.microsoft.com/office/drawing/2016/5/13/chartex" xmlns:cx8="http://schemas.microsoft.com/office/drawing/2016/5/14/chartex" xmlns:mc="http://schemas.openxmlformats.org/markup-compatibility/2006" xmlns:aink="http://schemas.microsoft.com/office/drawing/2016/ink" xmlns:am3d="http://schemas.microsoft.com/office/drawing/2017/model3d" xmlns:o="urn:schemas-microsoft-com:office:office" xmlns:oel="http://schemas.microsoft.com/office/2019/extlst" xmlns:r="http://schemas.openxmlformats.org/officeDocument/2006/relationships" xmlns:m="http://schemas.openxmlformats.org/officeDocument/2006/math" xmlns:v="urn:schemas-microsoft-com:vml" xmlns:wp14="http://schemas.microsoft.com/office/word/2010/wordprocessingDrawing" xmlns:wp="http://schemas.openxmlformats.org/drawingml/2006/wordprocessingDrawing" xmlns:w10="urn:schemas-microsoft-com:office:word" xmlns:w="http://schemas.openxmlformats.org/wordprocessingml/2006/main" xmlns:w14="http://schemas.microsoft.com/office/word/2010/wordml" xmlns:w15="http://schemas.microsoft.com/office/word/2012/wordml" xmlns:w16cex="http://schemas.microsoft.com/office/word/2018/wordml/cex" xmlns:w16cid="http://schemas.microsoft.com/office/word/2016/wordml/cid" xmlns:w16="http://schemas.microsoft.com/office/word/2018/wordml" xmlns:w16du="http://schemas.microsoft.com/office/word/2023/wordml/word16du" xmlns:w16sdtdh="http://schemas.microsoft.com/office/word/2020/wordml/sdtdatahash" xmlns:w16sdtfl="http://schemas.microsoft.com/office/word/2024/wordml/sdtformatlock" xmlns:w16se="http://schemas.microsoft.com/office/word/2015/wordml/symex" xmlns:wpg="http://schemas.microsoft.com/office/word/2010/wordprocessingGroup" xmlns:wpi="http://schemas.microsoft.com/office/word/2010/wordprocessingInk" xmlns:wne="http://schemas.microsoft.com/office/word/2006/wordml" xmlns:wps="http://schemas.microsoft.com/office/word/2010/wordprocessingShape" mc:Ignorable="w14 w15 w16se w16cid w16 w16cex w16sdtdh w16sdtfl w16du wp14">
   <w:abstractNum w:abstractNumId="0" w15:restartNumberingAfterBreak="0">
     <w:nsid w:val="133D46B3"/>
     <w:multiLevelType w:val="hybridMultilevel"/>
@@ -17482,20 +17998,20 @@
       </w:rPr>
     </w:lvl>
   </w:abstractNum>
-  <w:num w:numId="1">
+  <w:num w:numId="1" w16cid:durableId="1227108567">
     <w:abstractNumId w:val="1"/>
   </w:num>
-  <w:num w:numId="2">
+  <w:num w:numId="2" w16cid:durableId="1888761381">
     <w:abstractNumId w:val="2"/>
   </w:num>
-  <w:num w:numId="3">
+  <w:num w:numId="3" w16cid:durableId="555244817">
     <w:abstractNumId w:val="0"/>
   </w:num>
 </w:numbering>
 </file>
 
 <file path=word/styles.xml><?xml version="1.0" encoding="utf-8"?>
-<w:styles xmlns:mc="http://schemas.openxmlformats.org/markup-compatibility/2006" xmlns:r="http://schemas.openxmlformats.org/officeDocument/2006/relationships" xmlns:w="http://schemas.openxmlformats.org/wordprocessingml/2006/main" xmlns:w14="http://schemas.microsoft.com/office/word/2010/wordml" xmlns:w15="http://schemas.microsoft.com/office/word/2012/wordml" xmlns:w16cex="http://schemas.microsoft.com/office/word/2018/wordml/cex" xmlns:w16cid="http://schemas.microsoft.com/office/word/2016/wordml/cid" xmlns:w16="http://schemas.microsoft.com/office/word/2018/wordml" xmlns:w16sdtdh="http://schemas.microsoft.com/office/word/2020/wordml/sdtdatahash" xmlns:w16se="http://schemas.microsoft.com/office/word/2015/wordml/symex" mc:Ignorable="w14 w15 w16se w16cid w16 w16cex w16sdtdh">
+<w:styles xmlns:mc="http://schemas.openxmlformats.org/markup-compatibility/2006" xmlns:r="http://schemas.openxmlformats.org/officeDocument/2006/relationships" xmlns:w="http://schemas.openxmlformats.org/wordprocessingml/2006/main" xmlns:w14="http://schemas.microsoft.com/office/word/2010/wordml" xmlns:w15="http://schemas.microsoft.com/office/word/2012/wordml" xmlns:w16cex="http://schemas.microsoft.com/office/word/2018/wordml/cex" xmlns:w16cid="http://schemas.microsoft.com/office/word/2016/wordml/cid" xmlns:w16="http://schemas.microsoft.com/office/word/2018/wordml" xmlns:w16du="http://schemas.microsoft.com/office/word/2023/wordml/word16du" xmlns:w16sdtdh="http://schemas.microsoft.com/office/word/2020/wordml/sdtdatahash" xmlns:w16sdtfl="http://schemas.microsoft.com/office/word/2024/wordml/sdtformatlock" xmlns:w16se="http://schemas.microsoft.com/office/word/2015/wordml/symex" mc:Ignorable="w14 w15 w16se w16cid w16 w16cex w16sdtdh w16sdtfl w16du">
   <w:docDefaults>
     <w:rPrDefault>
       <w:rPr>
@@ -19927,10 +20443,10 @@
   <inkml:trace contextRef="#ctx0" brushRef="#br0" timeOffset="18059.38">2482 356 23464,'0'805'0</inkml:trace>
   <inkml:trace contextRef="#ctx0" brushRef="#br0" timeOffset="125533.5">4219 3921 22990,'0'-1275'0</inkml:trace>
   <inkml:trace contextRef="#ctx0" brushRef="#br0" timeOffset="184580.49">4105 2608 24119,'246'-294'0</inkml:trace>
-  <inkml:trace contextRef="#ctx0" brushRef="#br0" timeOffset="-9349.73">78 1505 24575,'5'0'0,"20"0"0,42 0 0,22 0 0,12 0 0,13 0 0,-1 3 0,-8 0 0,-16 2 0,-22 1-8191</inkml:trace>
+  <inkml:trace contextRef="#ctx0" brushRef="#br0" timeOffset="-9349.75">78 1505 24575,'5'0'0,"20"0"0,42 0 0,22 0 0,12 0 0,13 0 0,-1 3 0,-8 0 0,-16 2 0,-22 1-8191</inkml:trace>
   <inkml:trace contextRef="#ctx0" brushRef="#br0" timeOffset="113129.56">428 3924 22186,'3779'0'0</inkml:trace>
   <inkml:trace contextRef="#ctx0" brushRef="#br0" timeOffset="-8385.65">300 1681 24575,'2'0'0,"7"0"0,5 0 0,9 0 0,8 0 0,6 0 0,4 2 0,-2 2 0,-3-1 0,-8-1-8191</inkml:trace>
-  <inkml:trace contextRef="#ctx0" brushRef="#br0" timeOffset="-159313.24">2860 1774 24575,'2'0'0,"3"0"0,5-1 0,7-7 0,6-4 0,9-7 0,0-4 0,-1 1 0,-3 0 0,-5 5 0,-5 4-8191</inkml:trace>
+  <inkml:trace contextRef="#ctx0" brushRef="#br0" timeOffset="-159313.25">2860 1774 24575,'2'0'0,"3"0"0,5-1 0,7-7 0,6-4 0,9-7 0,0-4 0,-1 1 0,-3 0 0,-5 5 0,-5 4-8191</inkml:trace>
   <inkml:trace contextRef="#ctx0" brushRef="#br0" timeOffset="-158378.16">2860 1775 24575,'2'4'0,"3"3"0,7 5 0,6 4 0,9 8 0,6 6 0,0 3 0,0 0 0,-4-3 0,-7-6 0,-8-6-8191</inkml:trace>
   <inkml:trace contextRef="#ctx0" brushRef="#br0" timeOffset="85290.46">2488 1166 24575,'-16'0'0,"0"0"0,0 1 0,0 1 0,0 1 0,0 0 0,1 1 0,-1 0 0,-14 7 0,29-11 0,0 1 0,0-1 0,1 0 0,-1 0 0,0 1 0,1-1 0,-1 0 0,0 1 0,1-1 0,-1 1 0,1-1 0,-1 1 0,0-1 0,1 1 0,-1-1 0,1 1 0,-1 0 0,1-1 0,0 1 0,-1 0 0,1-1 0,0 1 0,-1 0 0,1-1 0,0 2 0,12 10 0,36 2 0,-42-12 0,76 15 0,-45-10 0,64 20 0,-101-27 0,0 0 0,-1 0 0,1 0 0,0 0 0,0 0 0,0 0 0,0 0 0,0 0 0,0 0 0,0 0 0,0 0 0,0 0 0,-1 0 0,1 1 0,0-1 0,0 0 0,0 0 0,0 0 0,0 0 0,0 0 0,0 0 0,0 0 0,0 0 0,0 0 0,0 0 0,0 0 0,0 0 0,-1 0 0,1 1 0,0-1 0,0 0 0,0 0 0,0 0 0,0 0 0,0 0 0,0 0 0,0 0 0,0 0 0,0 1 0,0-1 0,0 0 0,0 0 0,0 0 0,0 0 0,0 0 0,0 0 0,0 0 0,0 0 0,1 0 0,-1 1 0,-20 1 0,-26 0 0,18-3 0,15 0 0,0 0 0,0 1 0,-1 1 0,1 0 0,0 1 0,-24 6 0,37-8 0,0 0 0,-1 0 0,1 0 0,0 0 0,0 0 0,0 1 0,0-1 0,-1 0 0,1 0 0,0 0 0,0 1 0,0-1 0,0 0 0,0 0 0,0 1 0,-1-1 0,1 0 0,0 0 0,0 1 0,0-1 0,0 0 0,0 0 0,0 1 0,0-1 0,0 0 0,0 0 0,0 1 0,0-1 0,0 0 0,1 0 0,-1 1 0,0-1 0,0 0 0,0 0 0,0 0 0,0 1 0,0-1 0,1 0 0,-1 0 0,0 0 0,0 1 0,0-1 0,0 0 0,1 0 0,-1 0 0,0 0 0,0 1 0,0-1 0,1 0 0,-1 0 0,0 0 0,0 0 0,1 0 0,-1 0 0,0 0 0,0 0 0,1 0 0,-1 0 0,0 0 0,0 0 0,1 0 0,-1 0 0,18 7 0,59 11 0,-60-15 0,-1 0 0,1 1 0,-1 0 0,0 1 0,-1 1 0,25 13 0,-39-19 0,-1 0 0,1 1 0,0-1 0,0 1 0,-1-1 0,1 0 0,0 1 0,-1-1 0,1 1 0,0 0 0,-1-1 0,1 1 0,-1 0 0,1-1 0,-1 1 0,1 0 0,-1-1 0,1 1 0,-1 0 0,0 0 0,1 0 0,-1-1 0,0 1 0,0 0 0,0 0 0,0 0 0,0 0 0,0 1 0,0-1 0,-1 0 0,0 0 0,0 0 0,0 0 0,0 0 0,0 0 0,0 0 0,0 0 0,0-1 0,0 1 0,0 0 0,0-1 0,-1 1 0,1-1 0,0 1 0,-2-1 0,-53 11 0,-137-4 0,193-7 0,0 0 0,0 0 0,0 0 0,0 0 0,0 0 0,0 0 0,0 0 0,0 0 0,1 0 0,-1 0 0,0 0 0,0 0 0,0 0 0,0 0 0,0 0 0,0 0 0,0 0 0,0 1 0,0-1 0,0 0 0,0 0 0,0 0 0,0 0 0,0 0 0,0 0 0,0 0 0,0 0 0,0 0 0,0 0 0,0 0 0,0 1 0,0-1 0,0 0 0,0 0 0,0 0 0,0 0 0,0 0 0,0 0 0,0 0 0,0 0 0,0 0 0,0 0 0,0 1 0,0-1 0,0 0 0,0 0 0,0 0 0,0 0 0,17 6 0,22 4 0,24 3 0,-42-10 0,0 1 0,-1 1 0,31 11 0,-51-15 0,0-1 0,0 0 0,0 0 0,0 0 0,0 0 0,-1 0 0,1 0 0,0 0 0,0 0 0,0 1 0,0-1 0,0 0 0,0 0 0,-1 0 0,1 0 0,0 0 0,0 1 0,0-1 0,0 0 0,0 0 0,0 0 0,0 0 0,0 1 0,0-1 0,0 0 0,0 0 0,0 0 0,0 0 0,0 1 0,0-1 0,0 0 0,0 0 0,0 0 0,0 0 0,0 1 0,0-1 0,0 0 0,0 0 0,0 0 0,1 0 0,-1 0 0,0 1 0,0-1 0,0 0 0,0 0 0,0 0 0,0 0 0,0 0 0,1 0 0,-1 1 0,0-1 0,0 0 0,0 0 0,0 0 0,0 0 0,1 0 0,-1 0 0,0 0 0,0 0 0,0 0 0,0 0 0,1 0 0,-1 0 0,0 0 0,0 0 0,0 0 0,1 0 0,-1 0 0,0 0 0,-21 5 0,-28-2 0,-1-3 0,27-1 0,-1 1 0,0 1 0,-42 7 0,66-8 0,0 0 0,-1 0 0,1 0 0,-1 0 0,1 0 0,0 0 0,-1 0 0,1 0 0,-1 0 0,1 0 0,0 0 0,-1 0 0,1 0 0,0 1 0,-1-1 0,1 0 0,0 0 0,-1 0 0,1 1 0,0-1 0,-1 0 0,1 0 0,0 1 0,0-1 0,-1 0 0,1 1 0,0-1 0,0 0 0,0 1 0,0-1 0,-1 0 0,1 1 0,0-1 0,0 0 0,0 1 0,0-1 0,0 1 0,0-1 0,0 0 0,0 1 0,0 0 0,14 11 0,27 6 0,43 7 0,-56-18 0,0 1 0,0 2 0,32 15 0,-52-16 0,-20-4 0,-29-3 0,38-2 0,-62-2 0,32 0 0,1 2 0,-52 6 0,101 3 0,14 1 0,58 6 0,-58-12 0,0 2 0,34 10 0,-64-16 0,0 0 0,0 0 0,0 0 0,-1 0 0,1 0 0,0 1 0,0-1 0,0 0 0,-1 0 0,1 1 0,0-1 0,0 1 0,-1-1 0,1 0 0,0 1 0,-1-1 0,1 1 0,0 0 0,-1-1 0,1 1 0,-1 0 0,1-1 0,-1 1 0,1 0 0,-1-1 0,0 1 0,1 0 0,-1 0 0,0 0 0,1 0 0,-2 0 0,0 1 0,0-1 0,0 0 0,0 0 0,0 0 0,0 0 0,-1-1 0,1 1 0,0 0 0,0 0 0,-1-1 0,1 1 0,0-1 0,-1 1 0,-1 0 0,-64 14 0,64-14 0,-57 5 0,45-5 0,0 0 0,1 1 0,-1 1 0,0 0 0,-13 5 0,27-8 0,1 0 0,0 0 0,0 0 0,0 0 0,0 0 0,-1 0 0,1 1 0,0-1 0,0 0 0,0 0 0,0 0 0,0 0 0,0 0 0,-1 0 0,1 0 0,0 0 0,0 1 0,0-1 0,0 0 0,0 0 0,0 0 0,0 0 0,0 0 0,0 1 0,-1-1 0,1 0 0,0 0 0,0 0 0,0 0 0,0 0 0,0 1 0,0-1 0,0 0 0,0 0 0,0 0 0,0 0 0,0 1 0,0-1 0,0 0 0,1 0 0,-1 0 0,0 0 0,0 1 0,0-1 0,0 0 0,0 0 0,0 0 0,0 0 0,0 0 0,0 0 0,0 1 0,1-1 0,-1 0 0,0 0 0,0 0 0,0 0 0,0 0 0,0 0 0,1 0 0,-1 0 0,17 9 0,21 4 0,89 12 0,-126-25 0,0 0 0,0 1 0,0-1 0,-1 0 0,1 0 0,0 0 0,0 0 0,0 1 0,-1-1 0,1 0 0,0 1 0,0-1 0,-1 1 0,1-1 0,0 1 0,-1-1 0,1 1 0,-1-1 0,1 1 0,-1 0 0,2 0 0,-13 8 0,-29 0 0,5-7 0,6-1 0,-1 1 0,0 2 0,-47 12 0,77-17 0,-1 1 0,1 0 0,-1 0 0,1 0 0,-1 0 0,1 0 0,-1 0 0,1 1 0,-1-1 0,0 0 0,1 0 0,-1 0 0,1 0 0,-1 1 0,1-1 0,-1 0 0,1 0 0,0 1 0,-1-1 0,1 0 0,-1 1 0,1-1 0,0 1 0,-1-1 0,1 0 0,0 1 0,-1-1 0,1 1 0,0-1 0,0 1 0,-1-1 0,1 1 0,0-1 0,0 1 0,0-1 0,0 1 0,0-1 0,0 1 0,0 0 0,21 12 0,37 1 0,114 11 0,-194-27 0,0 1 0,0 1 0,0 1 0,0 2 0,0 0 0,-40 11 0,61-14 0,-1 0 0,1 0 0,-1 1 0,0-1 0,1 1 0,-1-1 0,1 1 0,-1 0 0,1-1 0,0 1 0,-1 0 0,1 0 0,0 0 0,0 0 0,-1 0 0,1 1 0,0-1 0,0 0 0,0 0 0,0 1 0,0 1 0,1-2 0,0 0 0,0 0 0,0 0 0,0 0 0,1 0 0,-1 0 0,1 1 0,-1-1 0,1-1 0,-1 1 0,1 0 0,-1 0 0,1 0 0,0 0 0,-1 0 0,1 0 0,0-1 0,0 1 0,0 0 0,0-1 0,-1 1 0,3 0 0,5 4 0,0-1 0,0 0 0,0 0 0,1-1 0,16 5 0,-2-2 0,-21-3 0,-14-1 0,-9-3 0,-23 0 0,42 1 0,0 0 0,0 0 0,1 0 0,-1 1 0,0-1 0,0 0 0,1 1 0,-1-1 0,0 1 0,1 0 0,-1-1 0,0 1 0,1 0 0,-1 0 0,1 0 0,-1 0 0,-1 2 0,3-2 0,0 0 0,-1 0 0,1 0 0,0 0 0,0 1 0,0-1 0,0 0 0,0 0 0,0 0 0,0 0 0,0 0 0,1 0 0,-1 0 0,0 0 0,1 0 0,-1 0 0,0 0 0,1 0 0,-1 0 0,1 0 0,0 0 0,-1 0 0,1 0 0,0 0 0,0 0 0,-1-1 0,1 1 0,0 0 0,0-1 0,0 1 0,0 0 0,0-1 0,2 1 0,38 22 0,-37-21 0,69 25 0,-53-20 0,0 0 0,26 14 0,-46-21 0,0 0 0,0 0 0,0 0 0,-1 0 0,1 0 0,0 0 0,0 0 0,0 0 0,0 0 0,0 0 0,0 0 0,0 0 0,-1 0 0,1 0 0,0 0 0,0 0 0,0 0 0,0 0 0,0 0 0,0 0 0,0 0 0,-1 0 0,1 1 0,0-1 0,0 0 0,0 0 0,0 0 0,0 0 0,0 0 0,0 0 0,0 0 0,0 0 0,0 0 0,0 0 0,0 1 0,-1-1 0,1 0 0,0 0 0,0 0 0,0 0 0,0 0 0,0 0 0,0 0 0,0 1 0,0-1 0,0 0 0,0 0 0,0 0 0,0 0 0,0 0 0,0 0 0,0 0 0,0 1 0,1-1 0,-1 0 0,0 0 0,0 0 0,0 0 0,0 0 0,0 0 0,0 0 0,0 0 0,0 0 0,0 1 0,0-1 0,1 0 0,-20 3 0,-20-1 0,32-2 0,-1 0 0,0 0 0,0 0 0,0 1 0,1 0 0,-1 0 0,0 1 0,1 0 0,-13 5 0,20-7 0,0 0 0,-1 0 0,1 1 0,0-1 0,0 0 0,-1 0 0,1 0 0,0 0 0,0 0 0,0 1 0,-1-1 0,1 0 0,0 0 0,0 1 0,0-1 0,0 0 0,-1 0 0,1 0 0,0 1 0,0-1 0,0 0 0,0 0 0,0 1 0,0-1 0,0 0 0,0 1 0,0-1 0,0 0 0,0 0 0,0 1 0,0-1 0,0 0 0,0 0 0,0 1 0,0-1 0,0 0 0,0 0 0,0 1 0,0-1 0,1 0 0,-1 0 0,0 1 0,0-1 0,0 0 0,0 0 0,1 1 0,16 9 0,21 2 0,-20-8 0,-9-3 0,0 1 0,0 0 0,-1 0 0,1 1 0,-1 0 0,1 0 0,-1 1 0,0 0 0,11 8 0,-19-12 0,0 0 0,1 0 0,-1 0 0,0 0 0,0 1 0,0-1 0,0 0 0,0 0 0,1 0 0,-1 0 0,0 1 0,0-1 0,0 0 0,0 0 0,0 1 0,0-1 0,0 0 0,0 0 0,0 0 0,0 1 0,0-1 0,0 0 0,0 0 0,0 1 0,0-1 0,0 0 0,0 0 0,0 1 0,0-1 0,0 0 0,0 0 0,0 0 0,0 1 0,0-1 0,0 0 0,-1 0 0,1 0 0,0 1 0,0-1 0,-1 0 0,-11 7 0,-21 0 0,32-7 0,-35 6 0,8-2 0,0 1 0,-43 14 0,71-19 0,-1 0 0,1 0 0,0 0 0,-1 0 0,1 0 0,-1 0 0,1 1 0,-1-1 0,1 0 0,0 0 0,-1 0 0,1 1 0,-1-1 0,1 0 0,0 0 0,-1 1 0,1-1 0,0 0 0,0 1 0,-1-1 0,1 0 0,0 1 0,0-1 0,-1 0 0,1 1 0,0-1 0,0 1 0,0-1 0,0 1 0,-1-1 0,1 0 0,0 1 0,0-1 0,0 1 0,0-1 0,0 1 0,14 12 0,29 5 0,-42-18 0,66 14 0,-56-13 0,0 1 0,0 0 0,0 0 0,0 1 0,20 9 0,-31-12 0,0 0 0,1 0 0,-1 0 0,0 0 0,0 0 0,0 1 0,1-1 0,-1 0 0,0 0 0,0 0 0,0 0 0,0 1 0,1-1 0,-1 0 0,0 0 0,0 0 0,0 1 0,0-1 0,0 0 0,0 0 0,1 0 0,-1 1 0,0-1 0,0 0 0,0 0 0,0 1 0,0-1 0,0 0 0,0 0 0,0 1 0,0-1 0,0 0 0,0 0 0,0 0 0,0 1 0,-1-1 0,1 0 0,0 0 0,0 1 0,0-1 0,0 0 0,0 0 0,0 0 0,0 1 0,-1-1 0,1 0 0,0 0 0,0 0 0,-17 12 0,-23 5 0,38-16 0,-179 57 0,180-58 0,0 0 0,0 1 0,1-1 0,-1 0 0,0 0 0,1 0 0,-1 0 0,0 1 0,1-1 0,-1 0 0,1 1 0,-1-1 0,1 1 0,-1-1 0,0 0 0,1 1 0,-1-1 0,1 1 0,0-1 0,-1 1 0,1 0 0,-1-1 0,1 1 0,0-1 0,-1 1 0,1 0 0,0-1 0,0 1 0,0 0 0,-1 1 0,19 8 0,33-1 0,-22-10 0,-21 1 0,0-1 0,0 1 0,0 1 0,0-1 0,10 3 0,-17-2 0,1-1 0,-1 1 0,1-1 0,-1 1 0,1 0 0,-1-1 0,1 1 0,-1 0 0,0 0 0,1 0 0,-1 0 0,0 0 0,0 1 0,0-1 0,0 0 0,0 0 0,0 1 0,0-1 0,0 1 0,0-1 0,-1 1 0,1-1 0,-1 1 0,1-1 0,-1 1 0,0 0 0,1-1 0,-1 1 0,0 0 0,0 2 0,-3 33 9,-1 0 1,-1 0-1,-3-1 0,-1 0 0,-21 54 0,-7 35-1429,33-111-5406</inkml:trace>
   <inkml:trace contextRef="#ctx0" brushRef="#br0" timeOffset="-171388.14">4251 2264 24028,'0'-500'0</inkml:trace>

</xml_diff>